<commit_message>
Agregar ecuación para calcular costo
</commit_message>
<xml_diff>
--- a/Implementación del algoritmo.docx
+++ b/Implementación del algoritmo.docx
@@ -1,159 +1,29 @@
 
 <file path=word/document.xml><?xml version="1.0" encoding="utf-8"?>
-<w:document xmlns:r="http://schemas.openxmlformats.org/officeDocument/2006/relationships" xmlns:wp="http://schemas.openxmlformats.org/drawingml/2006/wordprocessingDrawing" xmlns:w="http://schemas.openxmlformats.org/wordprocessingml/2006/main" xmlns:w10="urn:schemas-microsoft-com:office:word" xmlns:w14="http://schemas.microsoft.com/office/word/2010/wordml" xmlns:wps="http://schemas.microsoft.com/office/word/2010/wordprocessingShape" xmlns:wpg="http://schemas.microsoft.com/office/word/2010/wordprocessingGroup" xmlns:mc="http://schemas.openxmlformats.org/markup-compatibility/2006" xmlns:v="urn:schemas-microsoft-com:vml" xmlns:o="urn:schemas-microsoft-com:office:office" mc:Ignorable="w14">
+<w:document xmlns:wpc="http://schemas.microsoft.com/office/word/2010/wordprocessingCanvas" xmlns:mo="http://schemas.microsoft.com/office/mac/office/2008/main" xmlns:mc="http://schemas.openxmlformats.org/markup-compatibility/2006" xmlns:mv="urn:schemas-microsoft-com:mac:vml" xmlns:o="urn:schemas-microsoft-com:office:office" xmlns:r="http://schemas.openxmlformats.org/officeDocument/2006/relationships" xmlns:m="http://schemas.openxmlformats.org/officeDocument/2006/math" xmlns:v="urn:schemas-microsoft-com:vml" xmlns:wp14="http://schemas.microsoft.com/office/word/2010/wordprocessingDrawing" xmlns:wp="http://schemas.openxmlformats.org/drawingml/2006/wordprocessingDrawing" xmlns:w10="urn:schemas-microsoft-com:office:word" xmlns:w="http://schemas.openxmlformats.org/wordprocessingml/2006/main" xmlns:w14="http://schemas.microsoft.com/office/word/2010/wordml" xmlns:wpg="http://schemas.microsoft.com/office/word/2010/wordprocessingGroup" xmlns:wpi="http://schemas.microsoft.com/office/word/2010/wordprocessingInk" xmlns:wne="http://schemas.microsoft.com/office/word/2006/wordml" xmlns:wps="http://schemas.microsoft.com/office/word/2010/wordprocessingShape" mc:Ignorable="w14 wp14">
   <w:body>
     <w:p>
       <w:pPr>
         <w:pStyle w:val="Body"/>
-        <w:jc w:val="left"/>
-        <w:rPr>
-          <w:rFonts w:ascii="Times" w:cs="Times" w:hAnsi="Times" w:eastAsia="Times"/>
-          <w:b w:val="1"/>
-          <w:bCs w:val="1"/>
-          <w:color w:val="4e7927"/>
-          <w:sz w:val="24"/>
-          <w:szCs w:val="24"/>
-          <w:lang w:val="es-ES_tradnl"/>
+        <w:rPr>
+          <w:rFonts w:ascii="Times" w:eastAsia="Times" w:hAnsi="Times" w:cs="Times"/>
+          <w:b/>
+          <w:bCs/>
+          <w:color w:val="4E7927"/>
+          <w:sz w:val="24"/>
+          <w:szCs w:val="24"/>
         </w:rPr>
       </w:pPr>
       <w:r>
         <w:rPr>
           <w:rFonts w:ascii="Times"/>
-          <w:b w:val="1"/>
-          <w:bCs w:val="1"/>
-          <w:color w:val="4e7927"/>
-          <w:sz w:val="24"/>
-          <w:szCs w:val="24"/>
-          <w:rtl w:val="0"/>
-          <w:lang w:val="es-ES_tradnl"/>
+          <w:b/>
+          <w:bCs/>
+          <w:color w:val="4E7927"/>
+          <w:sz w:val="24"/>
+          <w:szCs w:val="24"/>
         </w:rPr>
         <w:t xml:space="preserve">Insertion Sort </w:t>
-      </w:r>
-    </w:p>
-    <w:p>
-      <w:pPr>
-        <w:pStyle w:val="Body"/>
-        <w:numPr>
-          <w:ilvl w:val="0"/>
-          <w:numId w:val="3"/>
-        </w:numPr>
-        <w:ind w:left="147"/>
-        <w:jc w:val="left"/>
-        <w:rPr>
-          <w:rFonts w:ascii="Times" w:cs="Times" w:hAnsi="Times" w:eastAsia="Times"/>
-          <w:position w:val="0"/>
-          <w:sz w:val="24"/>
-          <w:szCs w:val="24"/>
-          <w:lang w:val="es-ES_tradnl"/>
-        </w:rPr>
-      </w:pPr>
-      <w:r>
-        <w:rPr>
-          <w:rFonts w:ascii="Times"/>
-          <w:sz w:val="24"/>
-          <w:szCs w:val="24"/>
-          <w:rtl w:val="0"/>
-          <w:lang w:val="es-ES_tradnl"/>
-        </w:rPr>
-        <w:t>Eficiente en listas peque</w:t>
-      </w:r>
-      <w:r>
-        <w:rPr>
-          <w:rFonts w:hAnsi="Times" w:hint="default"/>
-          <w:sz w:val="24"/>
-          <w:szCs w:val="24"/>
-          <w:rtl w:val="0"/>
-          <w:lang w:val="es-ES_tradnl"/>
-        </w:rPr>
-        <w:t>ñ</w:t>
-      </w:r>
-      <w:r>
-        <w:rPr>
-          <w:rFonts w:ascii="Times"/>
-          <w:sz w:val="24"/>
-          <w:szCs w:val="24"/>
-          <w:rtl w:val="0"/>
-          <w:lang w:val="es-ES_tradnl"/>
-        </w:rPr>
-        <w:t>as y que est</w:t>
-      </w:r>
-      <w:r>
-        <w:rPr>
-          <w:rFonts w:hAnsi="Times" w:hint="default"/>
-          <w:sz w:val="24"/>
-          <w:szCs w:val="24"/>
-          <w:rtl w:val="0"/>
-          <w:lang w:val="es-ES_tradnl"/>
-        </w:rPr>
-        <w:t>é</w:t>
-      </w:r>
-      <w:r>
-        <w:rPr>
-          <w:rFonts w:ascii="Times"/>
-          <w:sz w:val="24"/>
-          <w:szCs w:val="24"/>
-          <w:rtl w:val="0"/>
-          <w:lang w:val="es-ES_tradnl"/>
-        </w:rPr>
-        <w:t xml:space="preserve">n relativamente ordenadas </w:t>
-      </w:r>
-    </w:p>
-    <w:p>
-      <w:pPr>
-        <w:pStyle w:val="Body"/>
-        <w:numPr>
-          <w:ilvl w:val="0"/>
-          <w:numId w:val="4"/>
-        </w:numPr>
-        <w:ind w:left="147"/>
-        <w:jc w:val="left"/>
-        <w:rPr>
-          <w:rFonts w:ascii="Times" w:cs="Times" w:hAnsi="Times" w:eastAsia="Times"/>
-          <w:position w:val="0"/>
-          <w:sz w:val="24"/>
-          <w:szCs w:val="24"/>
-          <w:lang w:val="es-ES_tradnl"/>
-        </w:rPr>
-      </w:pPr>
-      <w:r>
-        <w:rPr>
-          <w:rFonts w:ascii="Times"/>
-          <w:sz w:val="24"/>
-          <w:szCs w:val="24"/>
-          <w:rtl w:val="0"/>
-          <w:lang w:val="es-ES_tradnl"/>
-        </w:rPr>
-        <w:t>Tomar elementos e irlos insertando uno a uno en una lista en posici</w:t>
-      </w:r>
-      <w:r>
-        <w:rPr>
-          <w:rFonts w:hAnsi="Times" w:hint="default"/>
-          <w:sz w:val="24"/>
-          <w:szCs w:val="24"/>
-          <w:rtl w:val="0"/>
-          <w:lang w:val="es-ES_tradnl"/>
-        </w:rPr>
-        <w:t>ó</w:t>
-      </w:r>
-      <w:r>
-        <w:rPr>
-          <w:rFonts w:ascii="Times"/>
-          <w:sz w:val="24"/>
-          <w:szCs w:val="24"/>
-          <w:rtl w:val="0"/>
-          <w:lang w:val="es-ES_tradnl"/>
-        </w:rPr>
-        <w:t>n correcta</w:t>
-      </w:r>
-      <w:r>
-        <w:rPr>
-          <w:rFonts w:ascii="Times"/>
-          <w:sz w:val="24"/>
-          <w:szCs w:val="24"/>
-          <w:rtl w:val="0"/>
-          <w:lang w:val="es-ES_tradnl"/>
-        </w:rPr>
-        <w:t xml:space="preserve"> </w:t>
       </w:r>
     </w:p>
     <w:p>
@@ -169,9 +39,9 @@
         </w:tabs>
         <w:spacing w:before="134"/>
         <w:rPr>
-          <w:rFonts w:ascii="Times" w:cs="Times" w:hAnsi="Times" w:eastAsia="Times"/>
-          <w:b w:val="1"/>
-          <w:bCs w:val="1"/>
+          <w:rFonts w:ascii="Times" w:eastAsia="Times" w:hAnsi="Times" w:cs="Times"/>
+          <w:b/>
+          <w:bCs/>
           <w:color w:val="165778"/>
           <w:sz w:val="24"/>
           <w:szCs w:val="24"/>
@@ -180,39 +50,33 @@
       <w:r>
         <w:rPr>
           <w:rFonts w:ascii="Times"/>
-          <w:b w:val="1"/>
-          <w:bCs w:val="1"/>
+          <w:b/>
+          <w:bCs/>
           <w:color w:val="165778"/>
           <w:sz w:val="24"/>
           <w:szCs w:val="24"/>
-          <w:rtl w:val="0"/>
-          <w:lang w:val="es-ES_tradnl"/>
         </w:rPr>
         <w:t>c</w:t>
       </w:r>
       <w:r>
         <w:rPr>
-          <w:rFonts w:hAnsi="Times" w:hint="default"/>
-          <w:b w:val="1"/>
-          <w:bCs w:val="1"/>
+          <w:rFonts w:hAnsi="Times"/>
+          <w:b/>
+          <w:bCs/>
           <w:color w:val="165778"/>
           <w:sz w:val="24"/>
           <w:szCs w:val="24"/>
-          <w:rtl w:val="0"/>
-          <w:lang w:val="es-ES_tradnl"/>
         </w:rPr>
         <w:t>ó</w:t>
       </w:r>
       <w:r>
         <w:rPr>
           <w:rFonts w:ascii="Times"/>
-          <w:b w:val="1"/>
-          <w:bCs w:val="1"/>
+          <w:b/>
+          <w:bCs/>
           <w:color w:val="165778"/>
           <w:sz w:val="24"/>
           <w:szCs w:val="24"/>
-          <w:rtl w:val="0"/>
-          <w:lang w:val="es-ES_tradnl"/>
         </w:rPr>
         <w:t>digo</w:t>
       </w:r>
@@ -230,7 +94,7 @@
         </w:tabs>
         <w:spacing w:before="134"/>
         <w:rPr>
-          <w:rFonts w:ascii="Times" w:cs="Times" w:hAnsi="Times" w:eastAsia="Times"/>
+          <w:rFonts w:ascii="Times" w:eastAsia="Times" w:hAnsi="Times" w:cs="Times"/>
           <w:color w:val="000000"/>
           <w:sz w:val="24"/>
           <w:szCs w:val="24"/>
@@ -242,8 +106,6 @@
           <w:color w:val="000000"/>
           <w:sz w:val="24"/>
           <w:szCs w:val="24"/>
-          <w:rtl w:val="0"/>
-          <w:lang w:val="es-ES_tradnl"/>
         </w:rPr>
         <w:t>def insertsort(lista):</w:t>
       </w:r>
@@ -261,7 +123,7 @@
         </w:tabs>
         <w:spacing w:before="134"/>
         <w:rPr>
-          <w:rFonts w:ascii="Times" w:cs="Times" w:hAnsi="Times" w:eastAsia="Times"/>
+          <w:rFonts w:ascii="Times" w:eastAsia="Times" w:hAnsi="Times" w:cs="Times"/>
           <w:color w:val="000000"/>
           <w:sz w:val="24"/>
           <w:szCs w:val="24"/>
@@ -273,8 +135,6 @@
           <w:color w:val="000000"/>
           <w:sz w:val="24"/>
           <w:szCs w:val="24"/>
-          <w:rtl w:val="0"/>
-          <w:lang w:val="es-ES_tradnl"/>
         </w:rPr>
         <w:t xml:space="preserve">    for i in range(1,len(lista)):</w:t>
       </w:r>
@@ -292,7 +152,7 @@
         </w:tabs>
         <w:spacing w:before="134"/>
         <w:rPr>
-          <w:rFonts w:ascii="Times" w:cs="Times" w:hAnsi="Times" w:eastAsia="Times"/>
+          <w:rFonts w:ascii="Times" w:eastAsia="Times" w:hAnsi="Times" w:cs="Times"/>
           <w:color w:val="000000"/>
           <w:sz w:val="24"/>
           <w:szCs w:val="24"/>
@@ -304,8 +164,6 @@
           <w:color w:val="000000"/>
           <w:sz w:val="24"/>
           <w:szCs w:val="24"/>
-          <w:rtl w:val="0"/>
-          <w:lang w:val="es-ES_tradnl"/>
         </w:rPr>
         <w:t xml:space="preserve">        pos = i</w:t>
       </w:r>
@@ -323,7 +181,7 @@
         </w:tabs>
         <w:spacing w:before="134"/>
         <w:rPr>
-          <w:rFonts w:ascii="Times" w:cs="Times" w:hAnsi="Times" w:eastAsia="Times"/>
+          <w:rFonts w:ascii="Times" w:eastAsia="Times" w:hAnsi="Times" w:cs="Times"/>
           <w:color w:val="000000"/>
           <w:sz w:val="24"/>
           <w:szCs w:val="24"/>
@@ -335,8 +193,6 @@
           <w:color w:val="000000"/>
           <w:sz w:val="24"/>
           <w:szCs w:val="24"/>
-          <w:rtl w:val="0"/>
-          <w:lang w:val="es-ES_tradnl"/>
         </w:rPr>
         <w:t xml:space="preserve">        while pos &gt; 0 and lista[pos-1] &gt; lista[i]:</w:t>
       </w:r>
@@ -354,7 +210,7 @@
         </w:tabs>
         <w:spacing w:before="134"/>
         <w:rPr>
-          <w:rFonts w:ascii="Times" w:cs="Times" w:hAnsi="Times" w:eastAsia="Times"/>
+          <w:rFonts w:ascii="Times" w:eastAsia="Times" w:hAnsi="Times" w:cs="Times"/>
           <w:color w:val="000000"/>
           <w:sz w:val="24"/>
           <w:szCs w:val="24"/>
@@ -366,8 +222,6 @@
           <w:color w:val="000000"/>
           <w:sz w:val="24"/>
           <w:szCs w:val="24"/>
-          <w:rtl w:val="0"/>
-          <w:lang w:val="es-ES_tradnl"/>
         </w:rPr>
         <w:t xml:space="preserve">            pos -= 1</w:t>
       </w:r>
@@ -385,7 +239,7 @@
         </w:tabs>
         <w:spacing w:before="134"/>
         <w:rPr>
-          <w:rFonts w:ascii="Times" w:cs="Times" w:hAnsi="Times" w:eastAsia="Times"/>
+          <w:rFonts w:ascii="Times" w:eastAsia="Times" w:hAnsi="Times" w:cs="Times"/>
           <w:color w:val="000000"/>
           <w:sz w:val="24"/>
           <w:szCs w:val="24"/>
@@ -397,8 +251,6 @@
           <w:color w:val="000000"/>
           <w:sz w:val="24"/>
           <w:szCs w:val="24"/>
-          <w:rtl w:val="0"/>
-          <w:lang w:val="es-ES_tradnl"/>
         </w:rPr>
         <w:t xml:space="preserve">        lista = lista[:pos] + [lista[i]] + lista[pos:i] + lista[i+1:]</w:t>
       </w:r>
@@ -416,7 +268,7 @@
         </w:tabs>
         <w:spacing w:before="134"/>
         <w:rPr>
-          <w:rFonts w:ascii="Times" w:cs="Times" w:hAnsi="Times" w:eastAsia="Times"/>
+          <w:rFonts w:ascii="Times"/>
           <w:color w:val="000000"/>
           <w:sz w:val="24"/>
           <w:szCs w:val="24"/>
@@ -428,21 +280,8 @@
           <w:color w:val="000000"/>
           <w:sz w:val="24"/>
           <w:szCs w:val="24"/>
-          <w:rtl w:val="0"/>
-          <w:lang w:val="es-ES_tradnl"/>
-        </w:rPr>
-        <w:t xml:space="preserve">    return lista</w:t>
-      </w:r>
-      <w:r>
-        <w:rPr>
-          <w:rFonts w:ascii="Times"/>
-          <w:color w:val="000000"/>
-          <w:sz w:val="24"/>
-          <w:szCs w:val="24"/>
-          <w:rtl w:val="0"/>
-          <w:lang w:val="es-ES_tradnl"/>
-        </w:rPr>
-        <w:t xml:space="preserve"> </w:t>
+        </w:rPr>
+        <w:t xml:space="preserve">    return lista  </w:t>
       </w:r>
     </w:p>
     <w:p>
@@ -458,156 +297,10 @@
         </w:tabs>
         <w:spacing w:before="134"/>
         <w:rPr>
-          <w:rFonts w:ascii="Times" w:cs="Times" w:hAnsi="Times" w:eastAsia="Times"/>
-          <w:color w:val="000000"/>
-          <w:sz w:val="24"/>
-          <w:szCs w:val="24"/>
-        </w:rPr>
-      </w:pPr>
-    </w:p>
-    <w:p>
-      <w:pPr>
-        <w:pStyle w:val="Body"/>
-        <w:jc w:val="left"/>
-        <w:rPr>
-          <w:rFonts w:ascii="Times" w:cs="Times" w:hAnsi="Times" w:eastAsia="Times"/>
-          <w:b w:val="1"/>
-          <w:bCs w:val="1"/>
-          <w:color w:val="4e7927"/>
-          <w:sz w:val="24"/>
-          <w:szCs w:val="24"/>
-          <w:lang w:val="es-ES_tradnl"/>
-        </w:rPr>
-      </w:pPr>
-      <w:r>
-        <w:rPr>
-          <w:rFonts w:ascii="Times"/>
-          <w:b w:val="1"/>
-          <w:bCs w:val="1"/>
-          <w:color w:val="4e7927"/>
-          <w:sz w:val="24"/>
-          <w:szCs w:val="24"/>
-          <w:rtl w:val="0"/>
-          <w:lang w:val="es-ES_tradnl"/>
-        </w:rPr>
-        <w:t xml:space="preserve">Selection Sort </w:t>
-      </w:r>
-    </w:p>
-    <w:p>
-      <w:pPr>
-        <w:pStyle w:val="Body"/>
-        <w:numPr>
-          <w:ilvl w:val="0"/>
-          <w:numId w:val="5"/>
-        </w:numPr>
-        <w:tabs>
-          <w:tab w:val="num" w:pos="147"/>
-          <w:tab w:val="clear" w:pos="0"/>
-        </w:tabs>
-        <w:ind w:left="147" w:hanging="147"/>
-        <w:jc w:val="left"/>
-        <w:rPr>
-          <w:rFonts w:ascii="Times" w:cs="Times" w:hAnsi="Times" w:eastAsia="Times"/>
-          <w:position w:val="0"/>
-          <w:sz w:val="24"/>
-          <w:szCs w:val="24"/>
-          <w:lang w:val="es-ES_tradnl"/>
-        </w:rPr>
-      </w:pPr>
-      <w:r>
-        <w:rPr>
-          <w:rFonts w:ascii="Times"/>
-          <w:sz w:val="24"/>
-          <w:szCs w:val="24"/>
-          <w:rtl w:val="0"/>
-          <w:lang w:val="es-ES_tradnl"/>
-        </w:rPr>
-        <w:t xml:space="preserve">No es muy eficiente para listas grandes </w:t>
-      </w:r>
-    </w:p>
-    <w:p>
-      <w:pPr>
-        <w:pStyle w:val="Body"/>
-        <w:numPr>
-          <w:ilvl w:val="0"/>
-          <w:numId w:val="6"/>
-        </w:numPr>
-        <w:tabs>
-          <w:tab w:val="num" w:pos="147"/>
-          <w:tab w:val="clear" w:pos="0"/>
-        </w:tabs>
-        <w:ind w:left="147" w:hanging="147"/>
-        <w:jc w:val="left"/>
-        <w:rPr>
-          <w:rFonts w:ascii="Times" w:cs="Times" w:hAnsi="Times" w:eastAsia="Times"/>
-          <w:position w:val="0"/>
-          <w:sz w:val="24"/>
-          <w:szCs w:val="24"/>
-          <w:lang w:val="es-ES_tradnl"/>
-        </w:rPr>
-      </w:pPr>
-      <w:r>
-        <w:rPr>
-          <w:rFonts w:ascii="Times"/>
-          <w:sz w:val="24"/>
-          <w:szCs w:val="24"/>
-          <w:rtl w:val="0"/>
-          <w:lang w:val="es-ES_tradnl"/>
-        </w:rPr>
-        <w:t xml:space="preserve">Encuentra el menor elemento de la lista y lo intercambia con el primero de la lista </w:t>
-      </w:r>
-    </w:p>
-    <w:p>
-      <w:pPr>
-        <w:pStyle w:val="Body"/>
-        <w:numPr>
-          <w:ilvl w:val="0"/>
-          <w:numId w:val="7"/>
-        </w:numPr>
-        <w:tabs>
-          <w:tab w:val="num" w:pos="147"/>
-          <w:tab w:val="clear" w:pos="0"/>
-        </w:tabs>
-        <w:ind w:left="147" w:hanging="147"/>
-        <w:jc w:val="left"/>
-        <w:rPr>
-          <w:rFonts w:ascii="Times" w:cs="Times" w:hAnsi="Times" w:eastAsia="Times"/>
-          <w:position w:val="0"/>
-          <w:sz w:val="24"/>
-          <w:szCs w:val="24"/>
-          <w:lang w:val="es-ES_tradnl"/>
-        </w:rPr>
-      </w:pPr>
-      <w:r>
-        <w:rPr>
-          <w:rFonts w:ascii="Times"/>
-          <w:sz w:val="24"/>
-          <w:szCs w:val="24"/>
-          <w:rtl w:val="0"/>
-          <w:lang w:val="es-ES_tradnl"/>
-        </w:rPr>
-        <w:t>Repite lo mismo con el resto de la lista</w:t>
-      </w:r>
-      <w:r>
-        <w:rPr>
-          <w:rFonts w:ascii="Times"/>
-          <w:sz w:val="24"/>
-          <w:szCs w:val="24"/>
-          <w:rtl w:val="0"/>
-          <w:lang w:val="es-ES_tradnl"/>
-        </w:rPr>
-        <w:t xml:space="preserve">  </w:t>
-      </w:r>
-    </w:p>
-    <w:p>
-      <w:pPr>
-        <w:pStyle w:val="Body"/>
-        <w:jc w:val="left"/>
-        <w:rPr>
-          <w:rFonts w:ascii="Times" w:cs="Times" w:hAnsi="Times" w:eastAsia="Times"/>
-          <w:sz w:val="24"/>
-          <w:szCs w:val="24"/>
-          <w:lang w:val="es-ES_tradnl"/>
+          <w:rFonts w:ascii="Times" w:eastAsia="Times" w:hAnsi="Times" w:cs="Times"/>
+          <w:color w:val="000000"/>
+          <w:sz w:val="24"/>
+          <w:szCs w:val="24"/>
         </w:rPr>
       </w:pPr>
     </w:p>
@@ -624,52 +317,20 @@
         </w:tabs>
         <w:spacing w:before="134"/>
         <w:rPr>
-          <w:rFonts w:ascii="Times" w:cs="Times" w:hAnsi="Times" w:eastAsia="Times"/>
-          <w:b w:val="1"/>
-          <w:bCs w:val="1"/>
-          <w:color w:val="165778"/>
+          <w:rFonts w:ascii="Times" w:eastAsia="Times" w:hAnsi="Times" w:cs="Times"/>
+          <w:color w:val="000000"/>
           <w:sz w:val="24"/>
           <w:szCs w:val="24"/>
         </w:rPr>
       </w:pPr>
       <w:r>
         <w:rPr>
-          <w:rFonts w:ascii="Times"/>
-          <w:b w:val="1"/>
-          <w:bCs w:val="1"/>
-          <w:color w:val="165778"/>
-          <w:sz w:val="24"/>
-          <w:szCs w:val="24"/>
-          <w:rtl w:val="0"/>
-          <w:lang w:val="es-ES_tradnl"/>
-        </w:rPr>
-        <w:t>c</w:t>
-      </w:r>
-      <w:r>
-        <w:rPr>
-          <w:rFonts w:hAnsi="Times" w:hint="default"/>
-          <w:b w:val="1"/>
-          <w:bCs w:val="1"/>
-          <w:color w:val="165778"/>
-          <w:sz w:val="24"/>
-          <w:szCs w:val="24"/>
-          <w:rtl w:val="0"/>
-          <w:lang w:val="es-ES_tradnl"/>
-        </w:rPr>
-        <w:t>ó</w:t>
-      </w:r>
-      <w:r>
-        <w:rPr>
-          <w:rFonts w:ascii="Times"/>
-          <w:b w:val="1"/>
-          <w:bCs w:val="1"/>
-          <w:color w:val="165778"/>
-          <w:sz w:val="24"/>
-          <w:szCs w:val="24"/>
-          <w:rtl w:val="0"/>
-          <w:lang w:val="es-ES_tradnl"/>
-        </w:rPr>
-        <w:t>digo</w:t>
+          <w:rFonts w:ascii="Times" w:eastAsia="Times" w:hAnsi="Times" w:cs="Times"/>
+          <w:color w:val="000000"/>
+          <w:sz w:val="24"/>
+          <w:szCs w:val="24"/>
+        </w:rPr>
+        <w:t xml:space="preserve">n(n(2k1+2k2+2k3+k5)+5k3+4k4+2k5)+k6 </w:t>
       </w:r>
     </w:p>
     <w:p>
@@ -683,10 +344,23 @@
           <w:tab w:val="left" w:pos="7200"/>
           <w:tab w:val="left" w:pos="8640"/>
         </w:tabs>
-        <w:spacing w:before="130" w:line="192" w:lineRule="auto"/>
-        <w:rPr>
-          <w:rFonts w:ascii="Times" w:cs="Times" w:hAnsi="Times" w:eastAsia="Times"/>
-          <w:color w:val="000000"/>
+        <w:spacing w:before="134"/>
+        <w:rPr>
+          <w:rFonts w:ascii="Times" w:eastAsia="Times" w:hAnsi="Times" w:cs="Times"/>
+          <w:color w:val="000000"/>
+          <w:sz w:val="24"/>
+          <w:szCs w:val="24"/>
+        </w:rPr>
+      </w:pPr>
+    </w:p>
+    <w:p>
+      <w:pPr>
+        <w:pStyle w:val="Body"/>
+        <w:rPr>
+          <w:rFonts w:ascii="Times" w:eastAsia="Times" w:hAnsi="Times" w:cs="Times"/>
+          <w:b/>
+          <w:bCs/>
+          <w:color w:val="4E7927"/>
           <w:sz w:val="24"/>
           <w:szCs w:val="24"/>
         </w:rPr>
@@ -694,13 +368,13 @@
       <w:r>
         <w:rPr>
           <w:rFonts w:ascii="Times"/>
-          <w:color w:val="000000"/>
-          <w:sz w:val="24"/>
-          <w:szCs w:val="24"/>
-          <w:rtl w:val="0"/>
-          <w:lang w:val="es-ES_tradnl"/>
-        </w:rPr>
-        <w:t>def selection_sort(lista):</w:t>
+          <w:b/>
+          <w:bCs/>
+          <w:color w:val="4E7927"/>
+          <w:sz w:val="24"/>
+          <w:szCs w:val="24"/>
+        </w:rPr>
+        <w:t xml:space="preserve">Selection Sort </w:t>
       </w:r>
     </w:p>
     <w:p>
@@ -714,10 +388,12 @@
           <w:tab w:val="left" w:pos="7200"/>
           <w:tab w:val="left" w:pos="8640"/>
         </w:tabs>
-        <w:spacing w:before="130" w:line="192" w:lineRule="auto"/>
-        <w:rPr>
-          <w:rFonts w:ascii="Times" w:cs="Times" w:hAnsi="Times" w:eastAsia="Times"/>
-          <w:color w:val="000000"/>
+        <w:spacing w:before="134"/>
+        <w:rPr>
+          <w:rFonts w:ascii="Times" w:eastAsia="Times" w:hAnsi="Times" w:cs="Times"/>
+          <w:b/>
+          <w:bCs/>
+          <w:color w:val="165778"/>
           <w:sz w:val="24"/>
           <w:szCs w:val="24"/>
         </w:rPr>
@@ -725,13 +401,35 @@
       <w:r>
         <w:rPr>
           <w:rFonts w:ascii="Times"/>
-          <w:color w:val="000000"/>
-          <w:sz w:val="24"/>
-          <w:szCs w:val="24"/>
-          <w:rtl w:val="0"/>
-          <w:lang w:val="es-ES_tradnl"/>
-        </w:rPr>
-        <w:t xml:space="preserve">    for i in range(0, len(lista)):</w:t>
+          <w:b/>
+          <w:bCs/>
+          <w:color w:val="165778"/>
+          <w:sz w:val="24"/>
+          <w:szCs w:val="24"/>
+        </w:rPr>
+        <w:t>c</w:t>
+      </w:r>
+      <w:r>
+        <w:rPr>
+          <w:rFonts w:hAnsi="Times"/>
+          <w:b/>
+          <w:bCs/>
+          <w:color w:val="165778"/>
+          <w:sz w:val="24"/>
+          <w:szCs w:val="24"/>
+        </w:rPr>
+        <w:t>ó</w:t>
+      </w:r>
+      <w:r>
+        <w:rPr>
+          <w:rFonts w:ascii="Times"/>
+          <w:b/>
+          <w:bCs/>
+          <w:color w:val="165778"/>
+          <w:sz w:val="24"/>
+          <w:szCs w:val="24"/>
+        </w:rPr>
+        <w:t>digo</w:t>
       </w:r>
     </w:p>
     <w:p>
@@ -747,7 +445,7 @@
         </w:tabs>
         <w:spacing w:before="130" w:line="192" w:lineRule="auto"/>
         <w:rPr>
-          <w:rFonts w:ascii="Times" w:cs="Times" w:hAnsi="Times" w:eastAsia="Times"/>
+          <w:rFonts w:ascii="Times" w:eastAsia="Times" w:hAnsi="Times" w:cs="Times"/>
           <w:color w:val="000000"/>
           <w:sz w:val="24"/>
           <w:szCs w:val="24"/>
@@ -759,10 +457,8 @@
           <w:color w:val="000000"/>
           <w:sz w:val="24"/>
           <w:szCs w:val="24"/>
-          <w:rtl w:val="0"/>
-          <w:lang w:val="es-ES_tradnl"/>
-        </w:rPr>
-        <w:t xml:space="preserve">        m = i+menor(lista[i:])</w:t>
+        </w:rPr>
+        <w:t>def selection_sort(lista):</w:t>
       </w:r>
     </w:p>
     <w:p>
@@ -778,7 +474,7 @@
         </w:tabs>
         <w:spacing w:before="130" w:line="192" w:lineRule="auto"/>
         <w:rPr>
-          <w:rFonts w:ascii="Times" w:cs="Times" w:hAnsi="Times" w:eastAsia="Times"/>
+          <w:rFonts w:ascii="Times" w:eastAsia="Times" w:hAnsi="Times" w:cs="Times"/>
           <w:color w:val="000000"/>
           <w:sz w:val="24"/>
           <w:szCs w:val="24"/>
@@ -790,10 +486,8 @@
           <w:color w:val="000000"/>
           <w:sz w:val="24"/>
           <w:szCs w:val="24"/>
-          <w:rtl w:val="0"/>
-          <w:lang w:val="es-ES_tradnl"/>
-        </w:rPr>
-        <w:t xml:space="preserve">        temp = lista[m]</w:t>
+        </w:rPr>
+        <w:t xml:space="preserve">    for i in range(0, len(lista)):</w:t>
       </w:r>
     </w:p>
     <w:p>
@@ -809,7 +503,7 @@
         </w:tabs>
         <w:spacing w:before="130" w:line="192" w:lineRule="auto"/>
         <w:rPr>
-          <w:rFonts w:ascii="Times" w:cs="Times" w:hAnsi="Times" w:eastAsia="Times"/>
+          <w:rFonts w:ascii="Times" w:eastAsia="Times" w:hAnsi="Times" w:cs="Times"/>
           <w:color w:val="000000"/>
           <w:sz w:val="24"/>
           <w:szCs w:val="24"/>
@@ -821,10 +515,8 @@
           <w:color w:val="000000"/>
           <w:sz w:val="24"/>
           <w:szCs w:val="24"/>
-          <w:rtl w:val="0"/>
-          <w:lang w:val="es-ES_tradnl"/>
-        </w:rPr>
-        <w:t xml:space="preserve">        lista[m] = lista[i]</w:t>
+        </w:rPr>
+        <w:t xml:space="preserve">        m = i+menor(lista[i:])</w:t>
       </w:r>
     </w:p>
     <w:p>
@@ -840,7 +532,7 @@
         </w:tabs>
         <w:spacing w:before="130" w:line="192" w:lineRule="auto"/>
         <w:rPr>
-          <w:rFonts w:ascii="Times" w:cs="Times" w:hAnsi="Times" w:eastAsia="Times"/>
+          <w:rFonts w:ascii="Times" w:eastAsia="Times" w:hAnsi="Times" w:cs="Times"/>
           <w:color w:val="000000"/>
           <w:sz w:val="24"/>
           <w:szCs w:val="24"/>
@@ -852,10 +544,8 @@
           <w:color w:val="000000"/>
           <w:sz w:val="24"/>
           <w:szCs w:val="24"/>
-          <w:rtl w:val="0"/>
-          <w:lang w:val="es-ES_tradnl"/>
-        </w:rPr>
-        <w:t xml:space="preserve">        lista[i] = temp</w:t>
+        </w:rPr>
+        <w:t xml:space="preserve">        temp = lista[m]</w:t>
       </w:r>
     </w:p>
     <w:p>
@@ -871,7 +561,7 @@
         </w:tabs>
         <w:spacing w:before="130" w:line="192" w:lineRule="auto"/>
         <w:rPr>
-          <w:rFonts w:ascii="Times" w:cs="Times" w:hAnsi="Times" w:eastAsia="Times"/>
+          <w:rFonts w:ascii="Times" w:eastAsia="Times" w:hAnsi="Times" w:cs="Times"/>
           <w:color w:val="000000"/>
           <w:sz w:val="24"/>
           <w:szCs w:val="24"/>
@@ -883,10 +573,8 @@
           <w:color w:val="000000"/>
           <w:sz w:val="24"/>
           <w:szCs w:val="24"/>
-          <w:rtl w:val="0"/>
-          <w:lang w:val="es-ES_tradnl"/>
-        </w:rPr>
-        <w:t xml:space="preserve">        #print(i, m, lista, lista[i:])</w:t>
+        </w:rPr>
+        <w:t xml:space="preserve">        lista[m] = lista[i]</w:t>
       </w:r>
     </w:p>
     <w:p>
@@ -902,7 +590,7 @@
         </w:tabs>
         <w:spacing w:before="130" w:line="192" w:lineRule="auto"/>
         <w:rPr>
-          <w:rFonts w:ascii="Times" w:cs="Times" w:hAnsi="Times" w:eastAsia="Times"/>
+          <w:rFonts w:ascii="Times" w:eastAsia="Times" w:hAnsi="Times" w:cs="Times"/>
           <w:color w:val="000000"/>
           <w:sz w:val="24"/>
           <w:szCs w:val="24"/>
@@ -914,10 +602,8 @@
           <w:color w:val="000000"/>
           <w:sz w:val="24"/>
           <w:szCs w:val="24"/>
-          <w:rtl w:val="0"/>
-          <w:lang w:val="es-ES_tradnl"/>
-        </w:rPr>
-        <w:t xml:space="preserve">    return lista</w:t>
+        </w:rPr>
+        <w:t xml:space="preserve">        lista[i] = temp</w:t>
       </w:r>
     </w:p>
     <w:p>
@@ -933,12 +619,21 @@
         </w:tabs>
         <w:spacing w:before="130" w:line="192" w:lineRule="auto"/>
         <w:rPr>
-          <w:rFonts w:ascii="Times" w:cs="Times" w:hAnsi="Times" w:eastAsia="Times"/>
-          <w:color w:val="000000"/>
-          <w:sz w:val="24"/>
-          <w:szCs w:val="24"/>
-        </w:rPr>
-      </w:pPr>
+          <w:rFonts w:ascii="Times" w:eastAsia="Times" w:hAnsi="Times" w:cs="Times"/>
+          <w:color w:val="000000"/>
+          <w:sz w:val="24"/>
+          <w:szCs w:val="24"/>
+        </w:rPr>
+      </w:pPr>
+      <w:r>
+        <w:rPr>
+          <w:rFonts w:ascii="Times"/>
+          <w:color w:val="000000"/>
+          <w:sz w:val="24"/>
+          <w:szCs w:val="24"/>
+        </w:rPr>
+        <w:t xml:space="preserve">        #print(i, m, lista, lista[i:])</w:t>
+      </w:r>
     </w:p>
     <w:p>
       <w:pPr>
@@ -953,7 +648,7 @@
         </w:tabs>
         <w:spacing w:before="130" w:line="192" w:lineRule="auto"/>
         <w:rPr>
-          <w:rFonts w:ascii="Times" w:cs="Times" w:hAnsi="Times" w:eastAsia="Times"/>
+          <w:rFonts w:ascii="Times" w:eastAsia="Times" w:hAnsi="Times" w:cs="Times"/>
           <w:color w:val="000000"/>
           <w:sz w:val="24"/>
           <w:szCs w:val="24"/>
@@ -965,10 +660,8 @@
           <w:color w:val="000000"/>
           <w:sz w:val="24"/>
           <w:szCs w:val="24"/>
-          <w:rtl w:val="0"/>
-          <w:lang w:val="es-ES_tradnl"/>
-        </w:rPr>
-        <w:t>def menor(lista):</w:t>
+        </w:rPr>
+        <w:t xml:space="preserve">    return lista</w:t>
       </w:r>
     </w:p>
     <w:p>
@@ -984,23 +677,12 @@
         </w:tabs>
         <w:spacing w:before="130" w:line="192" w:lineRule="auto"/>
         <w:rPr>
-          <w:rFonts w:ascii="Times" w:cs="Times" w:hAnsi="Times" w:eastAsia="Times"/>
-          <w:color w:val="000000"/>
-          <w:sz w:val="24"/>
-          <w:szCs w:val="24"/>
-        </w:rPr>
-      </w:pPr>
-      <w:r>
-        <w:rPr>
-          <w:rFonts w:ascii="Times"/>
-          <w:color w:val="000000"/>
-          <w:sz w:val="24"/>
-          <w:szCs w:val="24"/>
-          <w:rtl w:val="0"/>
-          <w:lang w:val="es-ES_tradnl"/>
-        </w:rPr>
-        <w:t xml:space="preserve">    m = 0</w:t>
-      </w:r>
+          <w:rFonts w:ascii="Times" w:eastAsia="Times" w:hAnsi="Times" w:cs="Times"/>
+          <w:color w:val="000000"/>
+          <w:sz w:val="24"/>
+          <w:szCs w:val="24"/>
+        </w:rPr>
+      </w:pPr>
     </w:p>
     <w:p>
       <w:pPr>
@@ -1015,7 +697,7 @@
         </w:tabs>
         <w:spacing w:before="130" w:line="192" w:lineRule="auto"/>
         <w:rPr>
-          <w:rFonts w:ascii="Times" w:cs="Times" w:hAnsi="Times" w:eastAsia="Times"/>
+          <w:rFonts w:ascii="Times" w:eastAsia="Times" w:hAnsi="Times" w:cs="Times"/>
           <w:color w:val="000000"/>
           <w:sz w:val="24"/>
           <w:szCs w:val="24"/>
@@ -1027,10 +709,8 @@
           <w:color w:val="000000"/>
           <w:sz w:val="24"/>
           <w:szCs w:val="24"/>
-          <w:rtl w:val="0"/>
-          <w:lang w:val="es-ES_tradnl"/>
-        </w:rPr>
-        <w:t xml:space="preserve">    for i in range(0, len(lista)):</w:t>
+        </w:rPr>
+        <w:t>def menor(lista):</w:t>
       </w:r>
     </w:p>
     <w:p>
@@ -1046,7 +726,7 @@
         </w:tabs>
         <w:spacing w:before="130" w:line="192" w:lineRule="auto"/>
         <w:rPr>
-          <w:rFonts w:ascii="Times" w:cs="Times" w:hAnsi="Times" w:eastAsia="Times"/>
+          <w:rFonts w:ascii="Times" w:eastAsia="Times" w:hAnsi="Times" w:cs="Times"/>
           <w:color w:val="000000"/>
           <w:sz w:val="24"/>
           <w:szCs w:val="24"/>
@@ -1058,10 +738,8 @@
           <w:color w:val="000000"/>
           <w:sz w:val="24"/>
           <w:szCs w:val="24"/>
-          <w:rtl w:val="0"/>
-          <w:lang w:val="es-ES_tradnl"/>
-        </w:rPr>
-        <w:t xml:space="preserve">        if lista[i] &lt; lista[m]:</w:t>
+        </w:rPr>
+        <w:t xml:space="preserve">    m = 0</w:t>
       </w:r>
     </w:p>
     <w:p>
@@ -1077,7 +755,7 @@
         </w:tabs>
         <w:spacing w:before="130" w:line="192" w:lineRule="auto"/>
         <w:rPr>
-          <w:rFonts w:ascii="Times" w:cs="Times" w:hAnsi="Times" w:eastAsia="Times"/>
+          <w:rFonts w:ascii="Times" w:eastAsia="Times" w:hAnsi="Times" w:cs="Times"/>
           <w:color w:val="000000"/>
           <w:sz w:val="24"/>
           <w:szCs w:val="24"/>
@@ -1089,10 +767,8 @@
           <w:color w:val="000000"/>
           <w:sz w:val="24"/>
           <w:szCs w:val="24"/>
-          <w:rtl w:val="0"/>
-          <w:lang w:val="es-ES_tradnl"/>
-        </w:rPr>
-        <w:t xml:space="preserve">            m = i</w:t>
+        </w:rPr>
+        <w:t xml:space="preserve">    for i in range(0, len(lista)):</w:t>
       </w:r>
     </w:p>
     <w:p>
@@ -1107,6 +783,12 @@
           <w:tab w:val="left" w:pos="8640"/>
         </w:tabs>
         <w:spacing w:before="130" w:line="192" w:lineRule="auto"/>
+        <w:rPr>
+          <w:rFonts w:ascii="Times" w:eastAsia="Times" w:hAnsi="Times" w:cs="Times"/>
+          <w:color w:val="000000"/>
+          <w:sz w:val="24"/>
+          <w:szCs w:val="24"/>
+        </w:rPr>
       </w:pPr>
       <w:r>
         <w:rPr>
@@ -1114,48 +796,169 @@
           <w:color w:val="000000"/>
           <w:sz w:val="24"/>
           <w:szCs w:val="24"/>
-          <w:rtl w:val="0"/>
-          <w:lang w:val="es-ES_tradnl"/>
-        </w:rPr>
-        <w:t xml:space="preserve">    return m</w:t>
+        </w:rPr>
+        <w:t xml:space="preserve">        if lista[i] &lt; lista[m]:</w:t>
+      </w:r>
+    </w:p>
+    <w:p>
+      <w:pPr>
+        <w:pStyle w:val="Bullets"/>
+        <w:tabs>
+          <w:tab w:val="left" w:pos="1440"/>
+          <w:tab w:val="left" w:pos="2880"/>
+          <w:tab w:val="left" w:pos="4320"/>
+          <w:tab w:val="left" w:pos="5760"/>
+          <w:tab w:val="left" w:pos="7200"/>
+          <w:tab w:val="left" w:pos="8640"/>
+        </w:tabs>
+        <w:spacing w:before="130" w:line="192" w:lineRule="auto"/>
+        <w:rPr>
+          <w:rFonts w:ascii="Times" w:eastAsia="Times" w:hAnsi="Times" w:cs="Times"/>
+          <w:color w:val="000000"/>
+          <w:sz w:val="24"/>
+          <w:szCs w:val="24"/>
+        </w:rPr>
+      </w:pPr>
+      <w:r>
+        <w:rPr>
+          <w:rFonts w:ascii="Times"/>
+          <w:color w:val="000000"/>
+          <w:sz w:val="24"/>
+          <w:szCs w:val="24"/>
+        </w:rPr>
+        <w:t xml:space="preserve">            m = i</w:t>
+      </w:r>
+    </w:p>
+    <w:p>
+      <w:pPr>
+        <w:pStyle w:val="Bullets"/>
+        <w:tabs>
+          <w:tab w:val="left" w:pos="1440"/>
+          <w:tab w:val="left" w:pos="2880"/>
+          <w:tab w:val="left" w:pos="4320"/>
+          <w:tab w:val="left" w:pos="5760"/>
+          <w:tab w:val="left" w:pos="7200"/>
+          <w:tab w:val="left" w:pos="8640"/>
+        </w:tabs>
+        <w:spacing w:before="130" w:line="192" w:lineRule="auto"/>
+        <w:rPr>
+          <w:rFonts w:ascii="Times"/>
+          <w:color w:val="000000"/>
+          <w:sz w:val="24"/>
+          <w:szCs w:val="24"/>
+        </w:rPr>
+      </w:pPr>
+      <w:r>
+        <w:rPr>
+          <w:rFonts w:ascii="Times"/>
+          <w:color w:val="000000"/>
+          <w:sz w:val="24"/>
+          <w:szCs w:val="24"/>
+        </w:rPr>
+        <w:t xml:space="preserve">    return m </w:t>
+      </w:r>
+    </w:p>
+    <w:p>
+      <w:pPr>
+        <w:pStyle w:val="Bullets"/>
+        <w:tabs>
+          <w:tab w:val="left" w:pos="1440"/>
+          <w:tab w:val="left" w:pos="2880"/>
+          <w:tab w:val="left" w:pos="4320"/>
+          <w:tab w:val="left" w:pos="5760"/>
+          <w:tab w:val="left" w:pos="7200"/>
+          <w:tab w:val="left" w:pos="8640"/>
+        </w:tabs>
+        <w:spacing w:before="130" w:line="192" w:lineRule="auto"/>
+      </w:pPr>
+      <w:r>
+        <w:rPr>
+          <w:rFonts w:ascii="Times"/>
+          <w:color w:val="000000"/>
+          <w:sz w:val="24"/>
+          <w:szCs w:val="24"/>
+        </w:rPr>
+        <w:t>n(5k2+k3+5k4+k5) + n^2(2k2+</w:t>
+      </w:r>
+      <w:bookmarkStart w:id="0" w:name="_GoBack"/>
+      <w:bookmarkEnd w:id="0"/>
+      <w:r>
+        <w:rPr>
+          <w:rFonts w:ascii="Times"/>
+          <w:color w:val="000000"/>
+          <w:sz w:val="24"/>
+          <w:szCs w:val="24"/>
+        </w:rPr>
+        <w:t>k1+k4)+k5</w:t>
       </w:r>
     </w:p>
     <w:sectPr>
-      <w:headerReference w:type="default" r:id="rId4"/>
-      <w:footerReference w:type="default" r:id="rId5"/>
-      <w:pgSz w:w="12240" w:h="15840" w:orient="portrait"/>
-      <w:pgMar w:top="1440" w:right="1440" w:bottom="1440" w:left="1440" w:header="720" w:footer="864"/>
-      <w:bidi w:val="0"/>
+      <w:headerReference w:type="default" r:id="rId8"/>
+      <w:footerReference w:type="default" r:id="rId9"/>
+      <w:pgSz w:w="12240" w:h="15840"/>
+      <w:pgMar w:top="1440" w:right="1440" w:bottom="1440" w:left="1440" w:header="720" w:footer="864" w:gutter="0"/>
+      <w:cols w:space="720"/>
     </w:sectPr>
   </w:body>
 </w:document>
 </file>
 
+<file path=word/endnotes.xml><?xml version="1.0" encoding="utf-8"?>
+<w:endnotes xmlns:wpc="http://schemas.microsoft.com/office/word/2010/wordprocessingCanvas" xmlns:mo="http://schemas.microsoft.com/office/mac/office/2008/main" xmlns:mc="http://schemas.openxmlformats.org/markup-compatibility/2006" xmlns:mv="urn:schemas-microsoft-com:mac:vml" xmlns:o="urn:schemas-microsoft-com:office:office" xmlns:r="http://schemas.openxmlformats.org/officeDocument/2006/relationships" xmlns:m="http://schemas.openxmlformats.org/officeDocument/2006/math" xmlns:v="urn:schemas-microsoft-com:vml" xmlns:wp14="http://schemas.microsoft.com/office/word/2010/wordprocessingDrawing" xmlns:wp="http://schemas.openxmlformats.org/drawingml/2006/wordprocessingDrawing" xmlns:w10="urn:schemas-microsoft-com:office:word" xmlns:w="http://schemas.openxmlformats.org/wordprocessingml/2006/main" xmlns:w14="http://schemas.microsoft.com/office/word/2010/wordml" xmlns:wpg="http://schemas.microsoft.com/office/word/2010/wordprocessingGroup" xmlns:wpi="http://schemas.microsoft.com/office/word/2010/wordprocessingInk" xmlns:wne="http://schemas.microsoft.com/office/word/2006/wordml" xmlns:wps="http://schemas.microsoft.com/office/word/2010/wordprocessingShape" mc:Ignorable="w14 wp14">
+  <w:endnote w:type="separator" w:id="-1">
+    <w:p>
+      <w:r>
+        <w:separator/>
+      </w:r>
+    </w:p>
+  </w:endnote>
+  <w:endnote w:type="continuationSeparator" w:id="0">
+    <w:p>
+      <w:r>
+        <w:continuationSeparator/>
+      </w:r>
+    </w:p>
+  </w:endnote>
+</w:endnotes>
+</file>
+
 <file path=word/footer1.xml><?xml version="1.0" encoding="utf-8"?>
-<w:ftr xmlns:r="http://schemas.openxmlformats.org/officeDocument/2006/relationships" xmlns:wp="http://schemas.openxmlformats.org/drawingml/2006/wordprocessingDrawing" xmlns:w="http://schemas.openxmlformats.org/wordprocessingml/2006/main" xmlns:w10="urn:schemas-microsoft-com:office:word" xmlns:w14="http://schemas.microsoft.com/office/word/2010/wordml" xmlns:wps="http://schemas.microsoft.com/office/word/2010/wordprocessingShape" xmlns:wpg="http://schemas.microsoft.com/office/word/2010/wordprocessingGroup" xmlns:mc="http://schemas.openxmlformats.org/markup-compatibility/2006" xmlns:v="urn:schemas-microsoft-com:vml" xmlns:o="urn:schemas-microsoft-com:office:office" mc:Ignorable="w14">
-  <w:p>
-    <w:r/>
-  </w:p>
+<w:ftr xmlns:wpc="http://schemas.microsoft.com/office/word/2010/wordprocessingCanvas" xmlns:mo="http://schemas.microsoft.com/office/mac/office/2008/main" xmlns:mc="http://schemas.openxmlformats.org/markup-compatibility/2006" xmlns:mv="urn:schemas-microsoft-com:mac:vml" xmlns:o="urn:schemas-microsoft-com:office:office" xmlns:r="http://schemas.openxmlformats.org/officeDocument/2006/relationships" xmlns:m="http://schemas.openxmlformats.org/officeDocument/2006/math" xmlns:v="urn:schemas-microsoft-com:vml" xmlns:wp14="http://schemas.microsoft.com/office/word/2010/wordprocessingDrawing" xmlns:wp="http://schemas.openxmlformats.org/drawingml/2006/wordprocessingDrawing" xmlns:w10="urn:schemas-microsoft-com:office:word" xmlns:w="http://schemas.openxmlformats.org/wordprocessingml/2006/main" xmlns:w14="http://schemas.microsoft.com/office/word/2010/wordml" xmlns:wpg="http://schemas.microsoft.com/office/word/2010/wordprocessingGroup" xmlns:wpi="http://schemas.microsoft.com/office/word/2010/wordprocessingInk" xmlns:wne="http://schemas.microsoft.com/office/word/2006/wordml" xmlns:wps="http://schemas.microsoft.com/office/word/2010/wordprocessingShape" mc:Ignorable="w14 wp14">
+  <w:p/>
 </w:ftr>
 </file>
 
+<file path=word/footnotes.xml><?xml version="1.0" encoding="utf-8"?>
+<w:footnotes xmlns:wpc="http://schemas.microsoft.com/office/word/2010/wordprocessingCanvas" xmlns:mo="http://schemas.microsoft.com/office/mac/office/2008/main" xmlns:mc="http://schemas.openxmlformats.org/markup-compatibility/2006" xmlns:mv="urn:schemas-microsoft-com:mac:vml" xmlns:o="urn:schemas-microsoft-com:office:office" xmlns:r="http://schemas.openxmlformats.org/officeDocument/2006/relationships" xmlns:m="http://schemas.openxmlformats.org/officeDocument/2006/math" xmlns:v="urn:schemas-microsoft-com:vml" xmlns:wp14="http://schemas.microsoft.com/office/word/2010/wordprocessingDrawing" xmlns:wp="http://schemas.openxmlformats.org/drawingml/2006/wordprocessingDrawing" xmlns:w10="urn:schemas-microsoft-com:office:word" xmlns:w="http://schemas.openxmlformats.org/wordprocessingml/2006/main" xmlns:w14="http://schemas.microsoft.com/office/word/2010/wordml" xmlns:wpg="http://schemas.microsoft.com/office/word/2010/wordprocessingGroup" xmlns:wpi="http://schemas.microsoft.com/office/word/2010/wordprocessingInk" xmlns:wne="http://schemas.microsoft.com/office/word/2006/wordml" xmlns:wps="http://schemas.microsoft.com/office/word/2010/wordprocessingShape" mc:Ignorable="w14 wp14">
+  <w:footnote w:type="separator" w:id="-1">
+    <w:p>
+      <w:r>
+        <w:separator/>
+      </w:r>
+    </w:p>
+  </w:footnote>
+  <w:footnote w:type="continuationSeparator" w:id="0">
+    <w:p>
+      <w:r>
+        <w:continuationSeparator/>
+      </w:r>
+    </w:p>
+  </w:footnote>
+</w:footnotes>
+</file>
+
 <file path=word/header1.xml><?xml version="1.0" encoding="utf-8"?>
-<w:hdr xmlns:r="http://schemas.openxmlformats.org/officeDocument/2006/relationships" xmlns:wp="http://schemas.openxmlformats.org/drawingml/2006/wordprocessingDrawing" xmlns:w="http://schemas.openxmlformats.org/wordprocessingml/2006/main" xmlns:w10="urn:schemas-microsoft-com:office:word" xmlns:w14="http://schemas.microsoft.com/office/word/2010/wordml" xmlns:wps="http://schemas.microsoft.com/office/word/2010/wordprocessingShape" xmlns:wpg="http://schemas.microsoft.com/office/word/2010/wordprocessingGroup" xmlns:mc="http://schemas.openxmlformats.org/markup-compatibility/2006" xmlns:v="urn:schemas-microsoft-com:vml" xmlns:o="urn:schemas-microsoft-com:office:office" mc:Ignorable="w14">
+<w:hdr xmlns:wpc="http://schemas.microsoft.com/office/word/2010/wordprocessingCanvas" xmlns:mo="http://schemas.microsoft.com/office/mac/office/2008/main" xmlns:mc="http://schemas.openxmlformats.org/markup-compatibility/2006" xmlns:mv="urn:schemas-microsoft-com:mac:vml" xmlns:o="urn:schemas-microsoft-com:office:office" xmlns:r="http://schemas.openxmlformats.org/officeDocument/2006/relationships" xmlns:m="http://schemas.openxmlformats.org/officeDocument/2006/math" xmlns:v="urn:schemas-microsoft-com:vml" xmlns:wp14="http://schemas.microsoft.com/office/word/2010/wordprocessingDrawing" xmlns:wp="http://schemas.openxmlformats.org/drawingml/2006/wordprocessingDrawing" xmlns:w10="urn:schemas-microsoft-com:office:word" xmlns:w="http://schemas.openxmlformats.org/wordprocessingml/2006/main" xmlns:w14="http://schemas.microsoft.com/office/word/2010/wordml" xmlns:wpg="http://schemas.microsoft.com/office/word/2010/wordprocessingGroup" xmlns:wpi="http://schemas.microsoft.com/office/word/2010/wordprocessingInk" xmlns:wne="http://schemas.microsoft.com/office/word/2006/wordml" xmlns:wps="http://schemas.microsoft.com/office/word/2010/wordprocessingShape" mc:Ignorable="w14 wp14">
   <w:p>
     <w:pPr>
-      <w:pStyle w:val="Header &amp; Footer"/>
+      <w:pStyle w:val="HeaderFooter"/>
       <w:tabs>
+        <w:tab w:val="clear" w:pos="9020"/>
         <w:tab w:val="center" w:pos="4680"/>
         <w:tab w:val="right" w:pos="9360"/>
-        <w:tab w:val="clear" w:pos="9020"/>
       </w:tabs>
-      <w:jc w:val="left"/>
     </w:pPr>
     <w:r>
-      <w:rPr>
-        <w:rtl w:val="0"/>
-        <w:lang w:val="en-US"/>
-      </w:rPr>
       <w:t>Miuyin Yong</w:t>
     </w:r>
   </w:p>
@@ -1163,210 +966,18 @@
 </file>
 
 <file path=word/numbering.xml><?xml version="1.0" encoding="utf-8"?>
-<w:numbering xmlns:w="http://schemas.openxmlformats.org/wordprocessingml/2006/main" xmlns:wp="http://schemas.openxmlformats.org/drawingml/2006/wordprocessingDrawing" xmlns:w14="http://schemas.microsoft.com/office/word/2010/wordml" xmlns:r="http://schemas.openxmlformats.org/officeDocument/2006/relationships" xmlns:v="urn:schemas-microsoft-com:vml" xmlns:o="urn:schemas-microsoft-com:office:office">
+<w:numbering xmlns:wpc="http://schemas.microsoft.com/office/word/2010/wordprocessingCanvas" xmlns:mo="http://schemas.microsoft.com/office/mac/office/2008/main" xmlns:mc="http://schemas.openxmlformats.org/markup-compatibility/2006" xmlns:mv="urn:schemas-microsoft-com:mac:vml" xmlns:o="urn:schemas-microsoft-com:office:office" xmlns:r="http://schemas.openxmlformats.org/officeDocument/2006/relationships" xmlns:m="http://schemas.openxmlformats.org/officeDocument/2006/math" xmlns:v="urn:schemas-microsoft-com:vml" xmlns:wp14="http://schemas.microsoft.com/office/word/2010/wordprocessingDrawing" xmlns:wp="http://schemas.openxmlformats.org/drawingml/2006/wordprocessingDrawing" xmlns:w10="urn:schemas-microsoft-com:office:word" xmlns:w="http://schemas.openxmlformats.org/wordprocessingml/2006/main" xmlns:w14="http://schemas.microsoft.com/office/word/2010/wordml" xmlns:wpg="http://schemas.microsoft.com/office/word/2010/wordprocessingGroup" xmlns:wpi="http://schemas.microsoft.com/office/word/2010/wordprocessingInk" xmlns:wne="http://schemas.microsoft.com/office/word/2006/wordml" xmlns:wps="http://schemas.microsoft.com/office/word/2010/wordprocessingShape" mc:Ignorable="w14 wp14">
   <w:abstractNum w:abstractNumId="0">
+    <w:nsid w:val="017C157E"/>
     <w:multiLevelType w:val="multilevel"/>
+    <w:tmpl w:val="5FE097E0"/>
     <w:lvl w:ilvl="0">
       <w:start w:val="1"/>
       <w:numFmt w:val="bullet"/>
-      <w:suff w:val="tab"/>
-      <w:lvlText w:val="-"/>
-      <w:lvlJc w:val="left"/>
-      <w:pPr>
-        <w:tabs>
-          <w:tab w:val="num" w:pos="147"/>
-          <w:tab w:val="clear" w:pos="0"/>
-        </w:tabs>
-        <w:ind w:left="147" w:hanging="147"/>
-      </w:pPr>
-      <w:rPr>
-        <w:rFonts w:ascii="Times" w:cs="Times" w:hAnsi="Times" w:eastAsia="Times"/>
-        <w:position w:val="0"/>
-        <w:sz w:val="24"/>
-        <w:szCs w:val="24"/>
-        <w:lang w:val="es-ES_tradnl"/>
-      </w:rPr>
-    </w:lvl>
-    <w:lvl w:ilvl="1">
-      <w:start w:val="1"/>
-      <w:numFmt w:val="bullet"/>
-      <w:suff w:val="tab"/>
-      <w:lvlText w:val="-"/>
-      <w:lvlJc w:val="left"/>
-      <w:pPr>
-        <w:tabs>
-          <w:tab w:val="num" w:pos="867"/>
-          <w:tab w:val="clear" w:pos="0"/>
-        </w:tabs>
-        <w:ind w:left="867" w:hanging="147"/>
-      </w:pPr>
-      <w:rPr>
-        <w:rFonts w:ascii="Times" w:cs="Times" w:hAnsi="Times" w:eastAsia="Times"/>
-        <w:position w:val="0"/>
-        <w:sz w:val="24"/>
-        <w:szCs w:val="24"/>
-        <w:lang w:val="es-ES_tradnl"/>
-      </w:rPr>
-    </w:lvl>
-    <w:lvl w:ilvl="2">
-      <w:start w:val="1"/>
-      <w:numFmt w:val="bullet"/>
-      <w:suff w:val="tab"/>
-      <w:lvlText w:val="-"/>
-      <w:lvlJc w:val="left"/>
-      <w:pPr>
-        <w:tabs>
-          <w:tab w:val="num" w:pos="1587"/>
-          <w:tab w:val="clear" w:pos="0"/>
-        </w:tabs>
-        <w:ind w:left="1587" w:hanging="147"/>
-      </w:pPr>
-      <w:rPr>
-        <w:rFonts w:ascii="Times" w:cs="Times" w:hAnsi="Times" w:eastAsia="Times"/>
-        <w:position w:val="0"/>
-        <w:sz w:val="24"/>
-        <w:szCs w:val="24"/>
-        <w:lang w:val="es-ES_tradnl"/>
-      </w:rPr>
-    </w:lvl>
-    <w:lvl w:ilvl="3">
-      <w:start w:val="1"/>
-      <w:numFmt w:val="bullet"/>
-      <w:suff w:val="tab"/>
-      <w:lvlText w:val="-"/>
-      <w:lvlJc w:val="left"/>
-      <w:pPr>
-        <w:tabs>
-          <w:tab w:val="num" w:pos="2307"/>
-          <w:tab w:val="clear" w:pos="0"/>
-        </w:tabs>
-        <w:ind w:left="2307" w:hanging="147"/>
-      </w:pPr>
-      <w:rPr>
-        <w:rFonts w:ascii="Times" w:cs="Times" w:hAnsi="Times" w:eastAsia="Times"/>
-        <w:position w:val="0"/>
-        <w:sz w:val="24"/>
-        <w:szCs w:val="24"/>
-        <w:lang w:val="es-ES_tradnl"/>
-      </w:rPr>
-    </w:lvl>
-    <w:lvl w:ilvl="4">
-      <w:start w:val="1"/>
-      <w:numFmt w:val="bullet"/>
-      <w:suff w:val="tab"/>
-      <w:lvlText w:val="-"/>
-      <w:lvlJc w:val="left"/>
-      <w:pPr>
-        <w:tabs>
-          <w:tab w:val="num" w:pos="3027"/>
-          <w:tab w:val="clear" w:pos="0"/>
-        </w:tabs>
-        <w:ind w:left="3027" w:hanging="147"/>
-      </w:pPr>
-      <w:rPr>
-        <w:rFonts w:ascii="Times" w:cs="Times" w:hAnsi="Times" w:eastAsia="Times"/>
-        <w:position w:val="0"/>
-        <w:sz w:val="24"/>
-        <w:szCs w:val="24"/>
-        <w:lang w:val="es-ES_tradnl"/>
-      </w:rPr>
-    </w:lvl>
-    <w:lvl w:ilvl="5">
-      <w:start w:val="1"/>
-      <w:numFmt w:val="bullet"/>
-      <w:suff w:val="tab"/>
-      <w:lvlText w:val="-"/>
-      <w:lvlJc w:val="left"/>
-      <w:pPr>
-        <w:tabs>
-          <w:tab w:val="num" w:pos="3747"/>
-          <w:tab w:val="clear" w:pos="0"/>
-        </w:tabs>
-        <w:ind w:left="3747" w:hanging="147"/>
-      </w:pPr>
-      <w:rPr>
-        <w:rFonts w:ascii="Times" w:cs="Times" w:hAnsi="Times" w:eastAsia="Times"/>
-        <w:position w:val="0"/>
-        <w:sz w:val="24"/>
-        <w:szCs w:val="24"/>
-        <w:lang w:val="es-ES_tradnl"/>
-      </w:rPr>
-    </w:lvl>
-    <w:lvl w:ilvl="6">
-      <w:start w:val="1"/>
-      <w:numFmt w:val="bullet"/>
-      <w:suff w:val="tab"/>
-      <w:lvlText w:val="-"/>
-      <w:lvlJc w:val="left"/>
-      <w:pPr>
-        <w:tabs>
-          <w:tab w:val="num" w:pos="4467"/>
-          <w:tab w:val="clear" w:pos="0"/>
-        </w:tabs>
-        <w:ind w:left="4467" w:hanging="147"/>
-      </w:pPr>
-      <w:rPr>
-        <w:rFonts w:ascii="Times" w:cs="Times" w:hAnsi="Times" w:eastAsia="Times"/>
-        <w:position w:val="0"/>
-        <w:sz w:val="24"/>
-        <w:szCs w:val="24"/>
-        <w:lang w:val="es-ES_tradnl"/>
-      </w:rPr>
-    </w:lvl>
-    <w:lvl w:ilvl="7">
-      <w:start w:val="1"/>
-      <w:numFmt w:val="bullet"/>
-      <w:suff w:val="tab"/>
-      <w:lvlText w:val="-"/>
-      <w:lvlJc w:val="left"/>
-      <w:pPr>
-        <w:tabs>
-          <w:tab w:val="num" w:pos="5187"/>
-          <w:tab w:val="clear" w:pos="0"/>
-        </w:tabs>
-        <w:ind w:left="5187" w:hanging="147"/>
-      </w:pPr>
-      <w:rPr>
-        <w:rFonts w:ascii="Times" w:cs="Times" w:hAnsi="Times" w:eastAsia="Times"/>
-        <w:position w:val="0"/>
-        <w:sz w:val="24"/>
-        <w:szCs w:val="24"/>
-        <w:lang w:val="es-ES_tradnl"/>
-      </w:rPr>
-    </w:lvl>
-    <w:lvl w:ilvl="8">
-      <w:start w:val="1"/>
-      <w:numFmt w:val="bullet"/>
-      <w:suff w:val="tab"/>
-      <w:lvlText w:val="-"/>
-      <w:lvlJc w:val="left"/>
-      <w:pPr>
-        <w:tabs>
-          <w:tab w:val="num" w:pos="5907"/>
-          <w:tab w:val="clear" w:pos="0"/>
-        </w:tabs>
-        <w:ind w:left="5907" w:hanging="147"/>
-      </w:pPr>
-      <w:rPr>
-        <w:rFonts w:ascii="Times" w:cs="Times" w:hAnsi="Times" w:eastAsia="Times"/>
-        <w:position w:val="0"/>
-        <w:sz w:val="24"/>
-        <w:szCs w:val="24"/>
-        <w:lang w:val="es-ES_tradnl"/>
-      </w:rPr>
-    </w:lvl>
-  </w:abstractNum>
-  <w:abstractNum w:abstractNumId="1">
-    <w:multiLevelType w:val="multilevel"/>
-    <w:lvl w:ilvl="0">
-      <w:start w:val="1"/>
-      <w:numFmt w:val="bullet"/>
-      <w:suff w:val="tab"/>
       <w:lvlText w:val=""/>
       <w:lvlJc w:val="left"/>
-      <w:pPr/>
-      <w:rPr>
-        <w:rFonts w:ascii="Helvetica" w:cs="Helvetica" w:hAnsi="Helvetica" w:eastAsia="Helvetica"/>
+      <w:rPr>
+        <w:rFonts w:ascii="Helvetica" w:eastAsia="Helvetica" w:hAnsi="Helvetica" w:cs="Helvetica"/>
         <w:b w:val="0"/>
         <w:bCs w:val="0"/>
         <w:i w:val="0"/>
@@ -1389,18 +1000,16 @@
     <w:lvl w:ilvl="1">
       <w:start w:val="1"/>
       <w:numFmt w:val="bullet"/>
-      <w:suff w:val="tab"/>
       <w:lvlText w:val=""/>
       <w:lvlJc w:val="left"/>
       <w:pPr>
         <w:tabs>
           <w:tab w:val="num" w:pos="720"/>
-          <w:tab w:val="clear" w:pos="0"/>
         </w:tabs>
         <w:ind w:left="720" w:hanging="720"/>
       </w:pPr>
       <w:rPr>
-        <w:rFonts w:ascii="Helvetica" w:cs="Helvetica" w:hAnsi="Helvetica" w:eastAsia="Helvetica"/>
+        <w:rFonts w:ascii="Helvetica" w:eastAsia="Helvetica" w:hAnsi="Helvetica" w:cs="Helvetica"/>
         <w:b w:val="0"/>
         <w:bCs w:val="0"/>
         <w:i w:val="0"/>
@@ -1423,18 +1032,16 @@
     <w:lvl w:ilvl="2">
       <w:start w:val="1"/>
       <w:numFmt w:val="bullet"/>
-      <w:suff w:val="tab"/>
       <w:lvlText w:val=""/>
       <w:lvlJc w:val="left"/>
       <w:pPr>
         <w:tabs>
           <w:tab w:val="num" w:pos="1440"/>
-          <w:tab w:val="clear" w:pos="0"/>
         </w:tabs>
         <w:ind w:left="1440" w:hanging="1440"/>
       </w:pPr>
       <w:rPr>
-        <w:rFonts w:ascii="Helvetica" w:cs="Helvetica" w:hAnsi="Helvetica" w:eastAsia="Helvetica"/>
+        <w:rFonts w:ascii="Helvetica" w:eastAsia="Helvetica" w:hAnsi="Helvetica" w:cs="Helvetica"/>
         <w:b w:val="0"/>
         <w:bCs w:val="0"/>
         <w:i w:val="0"/>
@@ -1457,18 +1064,16 @@
     <w:lvl w:ilvl="3">
       <w:start w:val="1"/>
       <w:numFmt w:val="bullet"/>
-      <w:suff w:val="tab"/>
       <w:lvlText w:val=""/>
       <w:lvlJc w:val="left"/>
       <w:pPr>
         <w:tabs>
           <w:tab w:val="num" w:pos="2160"/>
-          <w:tab w:val="clear" w:pos="0"/>
         </w:tabs>
         <w:ind w:left="2160" w:hanging="2160"/>
       </w:pPr>
       <w:rPr>
-        <w:rFonts w:ascii="Helvetica" w:cs="Helvetica" w:hAnsi="Helvetica" w:eastAsia="Helvetica"/>
+        <w:rFonts w:ascii="Helvetica" w:eastAsia="Helvetica" w:hAnsi="Helvetica" w:cs="Helvetica"/>
         <w:b w:val="0"/>
         <w:bCs w:val="0"/>
         <w:i w:val="0"/>
@@ -1491,18 +1096,16 @@
     <w:lvl w:ilvl="4">
       <w:start w:val="1"/>
       <w:numFmt w:val="bullet"/>
-      <w:suff w:val="tab"/>
       <w:lvlText w:val=""/>
       <w:lvlJc w:val="left"/>
       <w:pPr>
         <w:tabs>
           <w:tab w:val="num" w:pos="2880"/>
-          <w:tab w:val="clear" w:pos="0"/>
         </w:tabs>
         <w:ind w:left="2880" w:hanging="2880"/>
       </w:pPr>
       <w:rPr>
-        <w:rFonts w:ascii="Helvetica" w:cs="Helvetica" w:hAnsi="Helvetica" w:eastAsia="Helvetica"/>
+        <w:rFonts w:ascii="Helvetica" w:eastAsia="Helvetica" w:hAnsi="Helvetica" w:cs="Helvetica"/>
         <w:b w:val="0"/>
         <w:bCs w:val="0"/>
         <w:i w:val="0"/>
@@ -1525,18 +1128,16 @@
     <w:lvl w:ilvl="5">
       <w:start w:val="1"/>
       <w:numFmt w:val="bullet"/>
-      <w:suff w:val="tab"/>
       <w:lvlText w:val=""/>
       <w:lvlJc w:val="left"/>
       <w:pPr>
         <w:tabs>
           <w:tab w:val="num" w:pos="3600"/>
-          <w:tab w:val="clear" w:pos="0"/>
         </w:tabs>
         <w:ind w:left="3600" w:hanging="3600"/>
       </w:pPr>
       <w:rPr>
-        <w:rFonts w:ascii="Helvetica" w:cs="Helvetica" w:hAnsi="Helvetica" w:eastAsia="Helvetica"/>
+        <w:rFonts w:ascii="Helvetica" w:eastAsia="Helvetica" w:hAnsi="Helvetica" w:cs="Helvetica"/>
         <w:b w:val="0"/>
         <w:bCs w:val="0"/>
         <w:i w:val="0"/>
@@ -1559,18 +1160,16 @@
     <w:lvl w:ilvl="6">
       <w:start w:val="1"/>
       <w:numFmt w:val="bullet"/>
-      <w:suff w:val="tab"/>
       <w:lvlText w:val=""/>
       <w:lvlJc w:val="left"/>
       <w:pPr>
         <w:tabs>
           <w:tab w:val="num" w:pos="4320"/>
-          <w:tab w:val="clear" w:pos="0"/>
         </w:tabs>
         <w:ind w:left="4320" w:hanging="4320"/>
       </w:pPr>
       <w:rPr>
-        <w:rFonts w:ascii="Helvetica" w:cs="Helvetica" w:hAnsi="Helvetica" w:eastAsia="Helvetica"/>
+        <w:rFonts w:ascii="Helvetica" w:eastAsia="Helvetica" w:hAnsi="Helvetica" w:cs="Helvetica"/>
         <w:b w:val="0"/>
         <w:bCs w:val="0"/>
         <w:i w:val="0"/>
@@ -1593,18 +1192,16 @@
     <w:lvl w:ilvl="7">
       <w:start w:val="1"/>
       <w:numFmt w:val="bullet"/>
-      <w:suff w:val="tab"/>
       <w:lvlText w:val=""/>
       <w:lvlJc w:val="left"/>
       <w:pPr>
         <w:tabs>
           <w:tab w:val="num" w:pos="5040"/>
-          <w:tab w:val="clear" w:pos="0"/>
         </w:tabs>
         <w:ind w:left="5040" w:hanging="5040"/>
       </w:pPr>
       <w:rPr>
-        <w:rFonts w:ascii="Helvetica" w:cs="Helvetica" w:hAnsi="Helvetica" w:eastAsia="Helvetica"/>
+        <w:rFonts w:ascii="Helvetica" w:eastAsia="Helvetica" w:hAnsi="Helvetica" w:cs="Helvetica"/>
         <w:b w:val="0"/>
         <w:bCs w:val="0"/>
         <w:i w:val="0"/>
@@ -1627,18 +1224,16 @@
     <w:lvl w:ilvl="8">
       <w:start w:val="1"/>
       <w:numFmt w:val="bullet"/>
-      <w:suff w:val="tab"/>
       <w:lvlText w:val=""/>
       <w:lvlJc w:val="left"/>
       <w:pPr>
         <w:tabs>
           <w:tab w:val="num" w:pos="5760"/>
-          <w:tab w:val="clear" w:pos="0"/>
         </w:tabs>
         <w:ind w:left="5760" w:hanging="5760"/>
       </w:pPr>
       <w:rPr>
-        <w:rFonts w:ascii="Helvetica" w:cs="Helvetica" w:hAnsi="Helvetica" w:eastAsia="Helvetica"/>
+        <w:rFonts w:ascii="Helvetica" w:eastAsia="Helvetica" w:hAnsi="Helvetica" w:cs="Helvetica"/>
         <w:b w:val="0"/>
         <w:bCs w:val="0"/>
         <w:i w:val="0"/>
@@ -1659,24 +1254,108 @@
       </w:rPr>
     </w:lvl>
   </w:abstractNum>
+  <w:abstractNum w:abstractNumId="1">
+    <w:nsid w:val="24365793"/>
+    <w:multiLevelType w:val="multilevel"/>
+    <w:tmpl w:val="C27A46AC"/>
+    <w:lvl w:ilvl="0">
+      <w:numFmt w:val="bullet"/>
+      <w:lvlText w:val="-"/>
+      <w:lvlJc w:val="left"/>
+      <w:rPr>
+        <w:position w:val="0"/>
+      </w:rPr>
+    </w:lvl>
+    <w:lvl w:ilvl="1">
+      <w:start w:val="1"/>
+      <w:numFmt w:val="bullet"/>
+      <w:lvlText w:val="-"/>
+      <w:lvlJc w:val="left"/>
+      <w:rPr>
+        <w:position w:val="0"/>
+      </w:rPr>
+    </w:lvl>
+    <w:lvl w:ilvl="2">
+      <w:start w:val="1"/>
+      <w:numFmt w:val="bullet"/>
+      <w:lvlText w:val="-"/>
+      <w:lvlJc w:val="left"/>
+      <w:rPr>
+        <w:position w:val="0"/>
+      </w:rPr>
+    </w:lvl>
+    <w:lvl w:ilvl="3">
+      <w:start w:val="1"/>
+      <w:numFmt w:val="bullet"/>
+      <w:lvlText w:val="-"/>
+      <w:lvlJc w:val="left"/>
+      <w:rPr>
+        <w:position w:val="0"/>
+      </w:rPr>
+    </w:lvl>
+    <w:lvl w:ilvl="4">
+      <w:start w:val="1"/>
+      <w:numFmt w:val="bullet"/>
+      <w:lvlText w:val="-"/>
+      <w:lvlJc w:val="left"/>
+      <w:rPr>
+        <w:position w:val="0"/>
+      </w:rPr>
+    </w:lvl>
+    <w:lvl w:ilvl="5">
+      <w:start w:val="1"/>
+      <w:numFmt w:val="bullet"/>
+      <w:lvlText w:val="-"/>
+      <w:lvlJc w:val="left"/>
+      <w:rPr>
+        <w:position w:val="0"/>
+      </w:rPr>
+    </w:lvl>
+    <w:lvl w:ilvl="6">
+      <w:start w:val="1"/>
+      <w:numFmt w:val="bullet"/>
+      <w:lvlText w:val="-"/>
+      <w:lvlJc w:val="left"/>
+      <w:rPr>
+        <w:position w:val="0"/>
+      </w:rPr>
+    </w:lvl>
+    <w:lvl w:ilvl="7">
+      <w:start w:val="1"/>
+      <w:numFmt w:val="bullet"/>
+      <w:lvlText w:val="-"/>
+      <w:lvlJc w:val="left"/>
+      <w:rPr>
+        <w:position w:val="0"/>
+      </w:rPr>
+    </w:lvl>
+    <w:lvl w:ilvl="8">
+      <w:start w:val="1"/>
+      <w:numFmt w:val="bullet"/>
+      <w:lvlText w:val="-"/>
+      <w:lvlJc w:val="left"/>
+      <w:rPr>
+        <w:position w:val="0"/>
+      </w:rPr>
+    </w:lvl>
+  </w:abstractNum>
   <w:abstractNum w:abstractNumId="2">
+    <w:nsid w:val="365C158A"/>
     <w:multiLevelType w:val="multilevel"/>
-    <w:styleLink w:val="List 0"/>
+    <w:tmpl w:val="25F489C6"/>
     <w:lvl w:ilvl="0">
-      <w:start w:val="0"/>
-      <w:numFmt w:val="bullet"/>
-      <w:suff w:val="tab"/>
+      <w:start w:val="1"/>
+      <w:numFmt w:val="bullet"/>
       <w:lvlText w:val="-"/>
       <w:lvlJc w:val="left"/>
       <w:pPr>
         <w:tabs>
           <w:tab w:val="num" w:pos="147"/>
-          <w:tab w:val="clear" w:pos="0"/>
         </w:tabs>
         <w:ind w:left="147" w:hanging="147"/>
       </w:pPr>
       <w:rPr>
-        <w:rFonts w:ascii="Times" w:cs="Times" w:hAnsi="Times" w:eastAsia="Times"/>
+        <w:rFonts w:ascii="Times" w:eastAsia="Times" w:hAnsi="Times" w:cs="Times"/>
         <w:position w:val="0"/>
         <w:sz w:val="24"/>
         <w:szCs w:val="24"/>
@@ -1686,18 +1365,16 @@
     <w:lvl w:ilvl="1">
       <w:start w:val="1"/>
       <w:numFmt w:val="bullet"/>
-      <w:suff w:val="tab"/>
       <w:lvlText w:val="-"/>
       <w:lvlJc w:val="left"/>
       <w:pPr>
         <w:tabs>
           <w:tab w:val="num" w:pos="867"/>
-          <w:tab w:val="clear" w:pos="0"/>
         </w:tabs>
         <w:ind w:left="867" w:hanging="147"/>
       </w:pPr>
       <w:rPr>
-        <w:rFonts w:ascii="Times" w:cs="Times" w:hAnsi="Times" w:eastAsia="Times"/>
+        <w:rFonts w:ascii="Times" w:eastAsia="Times" w:hAnsi="Times" w:cs="Times"/>
         <w:position w:val="0"/>
         <w:sz w:val="24"/>
         <w:szCs w:val="24"/>
@@ -1707,18 +1384,16 @@
     <w:lvl w:ilvl="2">
       <w:start w:val="1"/>
       <w:numFmt w:val="bullet"/>
-      <w:suff w:val="tab"/>
       <w:lvlText w:val="-"/>
       <w:lvlJc w:val="left"/>
       <w:pPr>
         <w:tabs>
           <w:tab w:val="num" w:pos="1587"/>
-          <w:tab w:val="clear" w:pos="0"/>
         </w:tabs>
         <w:ind w:left="1587" w:hanging="147"/>
       </w:pPr>
       <w:rPr>
-        <w:rFonts w:ascii="Times" w:cs="Times" w:hAnsi="Times" w:eastAsia="Times"/>
+        <w:rFonts w:ascii="Times" w:eastAsia="Times" w:hAnsi="Times" w:cs="Times"/>
         <w:position w:val="0"/>
         <w:sz w:val="24"/>
         <w:szCs w:val="24"/>
@@ -1728,18 +1403,16 @@
     <w:lvl w:ilvl="3">
       <w:start w:val="1"/>
       <w:numFmt w:val="bullet"/>
-      <w:suff w:val="tab"/>
       <w:lvlText w:val="-"/>
       <w:lvlJc w:val="left"/>
       <w:pPr>
         <w:tabs>
           <w:tab w:val="num" w:pos="2307"/>
-          <w:tab w:val="clear" w:pos="0"/>
         </w:tabs>
         <w:ind w:left="2307" w:hanging="147"/>
       </w:pPr>
       <w:rPr>
-        <w:rFonts w:ascii="Times" w:cs="Times" w:hAnsi="Times" w:eastAsia="Times"/>
+        <w:rFonts w:ascii="Times" w:eastAsia="Times" w:hAnsi="Times" w:cs="Times"/>
         <w:position w:val="0"/>
         <w:sz w:val="24"/>
         <w:szCs w:val="24"/>
@@ -1749,18 +1422,16 @@
     <w:lvl w:ilvl="4">
       <w:start w:val="1"/>
       <w:numFmt w:val="bullet"/>
-      <w:suff w:val="tab"/>
       <w:lvlText w:val="-"/>
       <w:lvlJc w:val="left"/>
       <w:pPr>
         <w:tabs>
           <w:tab w:val="num" w:pos="3027"/>
-          <w:tab w:val="clear" w:pos="0"/>
         </w:tabs>
         <w:ind w:left="3027" w:hanging="147"/>
       </w:pPr>
       <w:rPr>
-        <w:rFonts w:ascii="Times" w:cs="Times" w:hAnsi="Times" w:eastAsia="Times"/>
+        <w:rFonts w:ascii="Times" w:eastAsia="Times" w:hAnsi="Times" w:cs="Times"/>
         <w:position w:val="0"/>
         <w:sz w:val="24"/>
         <w:szCs w:val="24"/>
@@ -1770,18 +1441,16 @@
     <w:lvl w:ilvl="5">
       <w:start w:val="1"/>
       <w:numFmt w:val="bullet"/>
-      <w:suff w:val="tab"/>
       <w:lvlText w:val="-"/>
       <w:lvlJc w:val="left"/>
       <w:pPr>
         <w:tabs>
           <w:tab w:val="num" w:pos="3747"/>
-          <w:tab w:val="clear" w:pos="0"/>
         </w:tabs>
         <w:ind w:left="3747" w:hanging="147"/>
       </w:pPr>
       <w:rPr>
-        <w:rFonts w:ascii="Times" w:cs="Times" w:hAnsi="Times" w:eastAsia="Times"/>
+        <w:rFonts w:ascii="Times" w:eastAsia="Times" w:hAnsi="Times" w:cs="Times"/>
         <w:position w:val="0"/>
         <w:sz w:val="24"/>
         <w:szCs w:val="24"/>
@@ -1791,18 +1460,16 @@
     <w:lvl w:ilvl="6">
       <w:start w:val="1"/>
       <w:numFmt w:val="bullet"/>
-      <w:suff w:val="tab"/>
       <w:lvlText w:val="-"/>
       <w:lvlJc w:val="left"/>
       <w:pPr>
         <w:tabs>
           <w:tab w:val="num" w:pos="4467"/>
-          <w:tab w:val="clear" w:pos="0"/>
         </w:tabs>
         <w:ind w:left="4467" w:hanging="147"/>
       </w:pPr>
       <w:rPr>
-        <w:rFonts w:ascii="Times" w:cs="Times" w:hAnsi="Times" w:eastAsia="Times"/>
+        <w:rFonts w:ascii="Times" w:eastAsia="Times" w:hAnsi="Times" w:cs="Times"/>
         <w:position w:val="0"/>
         <w:sz w:val="24"/>
         <w:szCs w:val="24"/>
@@ -1812,18 +1479,16 @@
     <w:lvl w:ilvl="7">
       <w:start w:val="1"/>
       <w:numFmt w:val="bullet"/>
-      <w:suff w:val="tab"/>
       <w:lvlText w:val="-"/>
       <w:lvlJc w:val="left"/>
       <w:pPr>
         <w:tabs>
           <w:tab w:val="num" w:pos="5187"/>
-          <w:tab w:val="clear" w:pos="0"/>
         </w:tabs>
         <w:ind w:left="5187" w:hanging="147"/>
       </w:pPr>
       <w:rPr>
-        <w:rFonts w:ascii="Times" w:cs="Times" w:hAnsi="Times" w:eastAsia="Times"/>
+        <w:rFonts w:ascii="Times" w:eastAsia="Times" w:hAnsi="Times" w:cs="Times"/>
         <w:position w:val="0"/>
         <w:sz w:val="24"/>
         <w:szCs w:val="24"/>
@@ -1833,18 +1498,16 @@
     <w:lvl w:ilvl="8">
       <w:start w:val="1"/>
       <w:numFmt w:val="bullet"/>
-      <w:suff w:val="tab"/>
       <w:lvlText w:val="-"/>
       <w:lvlJc w:val="left"/>
       <w:pPr>
         <w:tabs>
           <w:tab w:val="num" w:pos="5907"/>
-          <w:tab w:val="clear" w:pos="0"/>
         </w:tabs>
         <w:ind w:left="5907" w:hanging="147"/>
       </w:pPr>
       <w:rPr>
-        <w:rFonts w:ascii="Times" w:cs="Times" w:hAnsi="Times" w:eastAsia="Times"/>
+        <w:rFonts w:ascii="Times" w:eastAsia="Times" w:hAnsi="Times" w:cs="Times"/>
         <w:position w:val="0"/>
         <w:sz w:val="24"/>
         <w:szCs w:val="24"/>
@@ -1853,23 +1516,106 @@
     </w:lvl>
   </w:abstractNum>
   <w:abstractNum w:abstractNumId="3">
+    <w:nsid w:val="65997C94"/>
     <w:multiLevelType w:val="multilevel"/>
-    <w:styleLink w:val="List 0"/>
+    <w:tmpl w:val="3EACBE38"/>
     <w:lvl w:ilvl="0">
-      <w:start w:val="0"/>
-      <w:numFmt w:val="bullet"/>
-      <w:suff w:val="tab"/>
+      <w:numFmt w:val="bullet"/>
+      <w:lvlText w:val="-"/>
+      <w:lvlJc w:val="left"/>
+      <w:rPr>
+        <w:position w:val="0"/>
+      </w:rPr>
+    </w:lvl>
+    <w:lvl w:ilvl="1">
+      <w:start w:val="1"/>
+      <w:numFmt w:val="bullet"/>
+      <w:lvlText w:val="-"/>
+      <w:lvlJc w:val="left"/>
+      <w:rPr>
+        <w:position w:val="0"/>
+      </w:rPr>
+    </w:lvl>
+    <w:lvl w:ilvl="2">
+      <w:start w:val="1"/>
+      <w:numFmt w:val="bullet"/>
+      <w:lvlText w:val="-"/>
+      <w:lvlJc w:val="left"/>
+      <w:rPr>
+        <w:position w:val="0"/>
+      </w:rPr>
+    </w:lvl>
+    <w:lvl w:ilvl="3">
+      <w:start w:val="1"/>
+      <w:numFmt w:val="bullet"/>
+      <w:lvlText w:val="-"/>
+      <w:lvlJc w:val="left"/>
+      <w:rPr>
+        <w:position w:val="0"/>
+      </w:rPr>
+    </w:lvl>
+    <w:lvl w:ilvl="4">
+      <w:start w:val="1"/>
+      <w:numFmt w:val="bullet"/>
+      <w:lvlText w:val="-"/>
+      <w:lvlJc w:val="left"/>
+      <w:rPr>
+        <w:position w:val="0"/>
+      </w:rPr>
+    </w:lvl>
+    <w:lvl w:ilvl="5">
+      <w:start w:val="1"/>
+      <w:numFmt w:val="bullet"/>
+      <w:lvlText w:val="-"/>
+      <w:lvlJc w:val="left"/>
+      <w:rPr>
+        <w:position w:val="0"/>
+      </w:rPr>
+    </w:lvl>
+    <w:lvl w:ilvl="6">
+      <w:start w:val="1"/>
+      <w:numFmt w:val="bullet"/>
+      <w:lvlText w:val="-"/>
+      <w:lvlJc w:val="left"/>
+      <w:rPr>
+        <w:position w:val="0"/>
+      </w:rPr>
+    </w:lvl>
+    <w:lvl w:ilvl="7">
+      <w:start w:val="1"/>
+      <w:numFmt w:val="bullet"/>
+      <w:lvlText w:val="-"/>
+      <w:lvlJc w:val="left"/>
+      <w:rPr>
+        <w:position w:val="0"/>
+      </w:rPr>
+    </w:lvl>
+    <w:lvl w:ilvl="8">
+      <w:start w:val="1"/>
+      <w:numFmt w:val="bullet"/>
+      <w:lvlText w:val="-"/>
+      <w:lvlJc w:val="left"/>
+      <w:rPr>
+        <w:position w:val="0"/>
+      </w:rPr>
+    </w:lvl>
+  </w:abstractNum>
+  <w:abstractNum w:abstractNumId="4">
+    <w:nsid w:val="76B07CA7"/>
+    <w:multiLevelType w:val="multilevel"/>
+    <w:tmpl w:val="B7C80F52"/>
+    <w:lvl w:ilvl="0">
+      <w:numFmt w:val="bullet"/>
       <w:lvlText w:val="-"/>
       <w:lvlJc w:val="left"/>
       <w:pPr>
         <w:tabs>
           <w:tab w:val="num" w:pos="147"/>
-          <w:tab w:val="clear" w:pos="0"/>
         </w:tabs>
         <w:ind w:left="147" w:hanging="147"/>
       </w:pPr>
       <w:rPr>
-        <w:rFonts w:ascii="Times" w:cs="Times" w:hAnsi="Times" w:eastAsia="Times"/>
+        <w:rFonts w:ascii="Times" w:eastAsia="Times" w:hAnsi="Times" w:cs="Times"/>
         <w:position w:val="0"/>
         <w:sz w:val="24"/>
         <w:szCs w:val="24"/>
@@ -1879,18 +1625,16 @@
     <w:lvl w:ilvl="1">
       <w:start w:val="1"/>
       <w:numFmt w:val="bullet"/>
-      <w:suff w:val="tab"/>
       <w:lvlText w:val="-"/>
       <w:lvlJc w:val="left"/>
       <w:pPr>
         <w:tabs>
           <w:tab w:val="num" w:pos="867"/>
-          <w:tab w:val="clear" w:pos="0"/>
         </w:tabs>
         <w:ind w:left="867" w:hanging="147"/>
       </w:pPr>
       <w:rPr>
-        <w:rFonts w:ascii="Times" w:cs="Times" w:hAnsi="Times" w:eastAsia="Times"/>
+        <w:rFonts w:ascii="Times" w:eastAsia="Times" w:hAnsi="Times" w:cs="Times"/>
         <w:position w:val="0"/>
         <w:sz w:val="24"/>
         <w:szCs w:val="24"/>
@@ -1900,18 +1644,16 @@
     <w:lvl w:ilvl="2">
       <w:start w:val="1"/>
       <w:numFmt w:val="bullet"/>
-      <w:suff w:val="tab"/>
       <w:lvlText w:val="-"/>
       <w:lvlJc w:val="left"/>
       <w:pPr>
         <w:tabs>
           <w:tab w:val="num" w:pos="1587"/>
-          <w:tab w:val="clear" w:pos="0"/>
         </w:tabs>
         <w:ind w:left="1587" w:hanging="147"/>
       </w:pPr>
       <w:rPr>
-        <w:rFonts w:ascii="Times" w:cs="Times" w:hAnsi="Times" w:eastAsia="Times"/>
+        <w:rFonts w:ascii="Times" w:eastAsia="Times" w:hAnsi="Times" w:cs="Times"/>
         <w:position w:val="0"/>
         <w:sz w:val="24"/>
         <w:szCs w:val="24"/>
@@ -1921,18 +1663,16 @@
     <w:lvl w:ilvl="3">
       <w:start w:val="1"/>
       <w:numFmt w:val="bullet"/>
-      <w:suff w:val="tab"/>
       <w:lvlText w:val="-"/>
       <w:lvlJc w:val="left"/>
       <w:pPr>
         <w:tabs>
           <w:tab w:val="num" w:pos="2307"/>
-          <w:tab w:val="clear" w:pos="0"/>
         </w:tabs>
         <w:ind w:left="2307" w:hanging="147"/>
       </w:pPr>
       <w:rPr>
-        <w:rFonts w:ascii="Times" w:cs="Times" w:hAnsi="Times" w:eastAsia="Times"/>
+        <w:rFonts w:ascii="Times" w:eastAsia="Times" w:hAnsi="Times" w:cs="Times"/>
         <w:position w:val="0"/>
         <w:sz w:val="24"/>
         <w:szCs w:val="24"/>
@@ -1942,18 +1682,16 @@
     <w:lvl w:ilvl="4">
       <w:start w:val="1"/>
       <w:numFmt w:val="bullet"/>
-      <w:suff w:val="tab"/>
       <w:lvlText w:val="-"/>
       <w:lvlJc w:val="left"/>
       <w:pPr>
         <w:tabs>
           <w:tab w:val="num" w:pos="3027"/>
-          <w:tab w:val="clear" w:pos="0"/>
         </w:tabs>
         <w:ind w:left="3027" w:hanging="147"/>
       </w:pPr>
       <w:rPr>
-        <w:rFonts w:ascii="Times" w:cs="Times" w:hAnsi="Times" w:eastAsia="Times"/>
+        <w:rFonts w:ascii="Times" w:eastAsia="Times" w:hAnsi="Times" w:cs="Times"/>
         <w:position w:val="0"/>
         <w:sz w:val="24"/>
         <w:szCs w:val="24"/>
@@ -1963,18 +1701,16 @@
     <w:lvl w:ilvl="5">
       <w:start w:val="1"/>
       <w:numFmt w:val="bullet"/>
-      <w:suff w:val="tab"/>
       <w:lvlText w:val="-"/>
       <w:lvlJc w:val="left"/>
       <w:pPr>
         <w:tabs>
           <w:tab w:val="num" w:pos="3747"/>
-          <w:tab w:val="clear" w:pos="0"/>
         </w:tabs>
         <w:ind w:left="3747" w:hanging="147"/>
       </w:pPr>
       <w:rPr>
-        <w:rFonts w:ascii="Times" w:cs="Times" w:hAnsi="Times" w:eastAsia="Times"/>
+        <w:rFonts w:ascii="Times" w:eastAsia="Times" w:hAnsi="Times" w:cs="Times"/>
         <w:position w:val="0"/>
         <w:sz w:val="24"/>
         <w:szCs w:val="24"/>
@@ -1984,18 +1720,16 @@
     <w:lvl w:ilvl="6">
       <w:start w:val="1"/>
       <w:numFmt w:val="bullet"/>
-      <w:suff w:val="tab"/>
       <w:lvlText w:val="-"/>
       <w:lvlJc w:val="left"/>
       <w:pPr>
         <w:tabs>
           <w:tab w:val="num" w:pos="4467"/>
-          <w:tab w:val="clear" w:pos="0"/>
         </w:tabs>
         <w:ind w:left="4467" w:hanging="147"/>
       </w:pPr>
       <w:rPr>
-        <w:rFonts w:ascii="Times" w:cs="Times" w:hAnsi="Times" w:eastAsia="Times"/>
+        <w:rFonts w:ascii="Times" w:eastAsia="Times" w:hAnsi="Times" w:cs="Times"/>
         <w:position w:val="0"/>
         <w:sz w:val="24"/>
         <w:szCs w:val="24"/>
@@ -2005,18 +1739,16 @@
     <w:lvl w:ilvl="7">
       <w:start w:val="1"/>
       <w:numFmt w:val="bullet"/>
-      <w:suff w:val="tab"/>
       <w:lvlText w:val="-"/>
       <w:lvlJc w:val="left"/>
       <w:pPr>
         <w:tabs>
           <w:tab w:val="num" w:pos="5187"/>
-          <w:tab w:val="clear" w:pos="0"/>
         </w:tabs>
         <w:ind w:left="5187" w:hanging="147"/>
       </w:pPr>
       <w:rPr>
-        <w:rFonts w:ascii="Times" w:cs="Times" w:hAnsi="Times" w:eastAsia="Times"/>
+        <w:rFonts w:ascii="Times" w:eastAsia="Times" w:hAnsi="Times" w:cs="Times"/>
         <w:position w:val="0"/>
         <w:sz w:val="24"/>
         <w:szCs w:val="24"/>
@@ -2026,18 +1758,16 @@
     <w:lvl w:ilvl="8">
       <w:start w:val="1"/>
       <w:numFmt w:val="bullet"/>
-      <w:suff w:val="tab"/>
       <w:lvlText w:val="-"/>
       <w:lvlJc w:val="left"/>
       <w:pPr>
         <w:tabs>
           <w:tab w:val="num" w:pos="5907"/>
-          <w:tab w:val="clear" w:pos="0"/>
         </w:tabs>
         <w:ind w:left="5907" w:hanging="147"/>
       </w:pPr>
       <w:rPr>
-        <w:rFonts w:ascii="Times" w:cs="Times" w:hAnsi="Times" w:eastAsia="Times"/>
+        <w:rFonts w:ascii="Times" w:eastAsia="Times" w:hAnsi="Times" w:cs="Times"/>
         <w:position w:val="0"/>
         <w:sz w:val="24"/>
         <w:szCs w:val="24"/>
@@ -2045,222 +1775,190 @@
       </w:rPr>
     </w:lvl>
   </w:abstractNum>
-  <w:abstractNum w:abstractNumId="4">
+  <w:abstractNum w:abstractNumId="5">
+    <w:nsid w:val="7BE41DAE"/>
     <w:multiLevelType w:val="multilevel"/>
-    <w:styleLink w:val="List 0"/>
+    <w:tmpl w:val="8F70464C"/>
     <w:lvl w:ilvl="0">
-      <w:start w:val="0"/>
-      <w:numFmt w:val="bullet"/>
-      <w:suff w:val="tab"/>
-      <w:lvlText w:val="-"/>
-      <w:lvlJc w:val="left"/>
-      <w:pPr/>
-      <w:rPr>
-        <w:position w:val="0"/>
+      <w:numFmt w:val="bullet"/>
+      <w:lvlText w:val="-"/>
+      <w:lvlJc w:val="left"/>
+      <w:pPr>
+        <w:tabs>
+          <w:tab w:val="num" w:pos="147"/>
+        </w:tabs>
+        <w:ind w:left="147" w:hanging="147"/>
+      </w:pPr>
+      <w:rPr>
+        <w:rFonts w:ascii="Times" w:eastAsia="Times" w:hAnsi="Times" w:cs="Times"/>
+        <w:position w:val="0"/>
+        <w:sz w:val="24"/>
+        <w:szCs w:val="24"/>
+        <w:lang w:val="es-ES_tradnl"/>
       </w:rPr>
     </w:lvl>
     <w:lvl w:ilvl="1">
       <w:start w:val="1"/>
       <w:numFmt w:val="bullet"/>
-      <w:suff w:val="tab"/>
-      <w:lvlText w:val="-"/>
-      <w:lvlJc w:val="left"/>
-      <w:pPr/>
-      <w:rPr>
-        <w:position w:val="0"/>
+      <w:lvlText w:val="-"/>
+      <w:lvlJc w:val="left"/>
+      <w:pPr>
+        <w:tabs>
+          <w:tab w:val="num" w:pos="867"/>
+        </w:tabs>
+        <w:ind w:left="867" w:hanging="147"/>
+      </w:pPr>
+      <w:rPr>
+        <w:rFonts w:ascii="Times" w:eastAsia="Times" w:hAnsi="Times" w:cs="Times"/>
+        <w:position w:val="0"/>
+        <w:sz w:val="24"/>
+        <w:szCs w:val="24"/>
+        <w:lang w:val="es-ES_tradnl"/>
       </w:rPr>
     </w:lvl>
     <w:lvl w:ilvl="2">
       <w:start w:val="1"/>
       <w:numFmt w:val="bullet"/>
-      <w:suff w:val="tab"/>
-      <w:lvlText w:val="-"/>
-      <w:lvlJc w:val="left"/>
-      <w:pPr/>
-      <w:rPr>
-        <w:position w:val="0"/>
+      <w:lvlText w:val="-"/>
+      <w:lvlJc w:val="left"/>
+      <w:pPr>
+        <w:tabs>
+          <w:tab w:val="num" w:pos="1587"/>
+        </w:tabs>
+        <w:ind w:left="1587" w:hanging="147"/>
+      </w:pPr>
+      <w:rPr>
+        <w:rFonts w:ascii="Times" w:eastAsia="Times" w:hAnsi="Times" w:cs="Times"/>
+        <w:position w:val="0"/>
+        <w:sz w:val="24"/>
+        <w:szCs w:val="24"/>
+        <w:lang w:val="es-ES_tradnl"/>
       </w:rPr>
     </w:lvl>
     <w:lvl w:ilvl="3">
       <w:start w:val="1"/>
       <w:numFmt w:val="bullet"/>
-      <w:suff w:val="tab"/>
-      <w:lvlText w:val="-"/>
-      <w:lvlJc w:val="left"/>
-      <w:pPr/>
-      <w:rPr>
-        <w:position w:val="0"/>
+      <w:lvlText w:val="-"/>
+      <w:lvlJc w:val="left"/>
+      <w:pPr>
+        <w:tabs>
+          <w:tab w:val="num" w:pos="2307"/>
+        </w:tabs>
+        <w:ind w:left="2307" w:hanging="147"/>
+      </w:pPr>
+      <w:rPr>
+        <w:rFonts w:ascii="Times" w:eastAsia="Times" w:hAnsi="Times" w:cs="Times"/>
+        <w:position w:val="0"/>
+        <w:sz w:val="24"/>
+        <w:szCs w:val="24"/>
+        <w:lang w:val="es-ES_tradnl"/>
       </w:rPr>
     </w:lvl>
     <w:lvl w:ilvl="4">
       <w:start w:val="1"/>
       <w:numFmt w:val="bullet"/>
-      <w:suff w:val="tab"/>
-      <w:lvlText w:val="-"/>
-      <w:lvlJc w:val="left"/>
-      <w:pPr/>
-      <w:rPr>
-        <w:position w:val="0"/>
+      <w:lvlText w:val="-"/>
+      <w:lvlJc w:val="left"/>
+      <w:pPr>
+        <w:tabs>
+          <w:tab w:val="num" w:pos="3027"/>
+        </w:tabs>
+        <w:ind w:left="3027" w:hanging="147"/>
+      </w:pPr>
+      <w:rPr>
+        <w:rFonts w:ascii="Times" w:eastAsia="Times" w:hAnsi="Times" w:cs="Times"/>
+        <w:position w:val="0"/>
+        <w:sz w:val="24"/>
+        <w:szCs w:val="24"/>
+        <w:lang w:val="es-ES_tradnl"/>
       </w:rPr>
     </w:lvl>
     <w:lvl w:ilvl="5">
       <w:start w:val="1"/>
       <w:numFmt w:val="bullet"/>
-      <w:suff w:val="tab"/>
-      <w:lvlText w:val="-"/>
-      <w:lvlJc w:val="left"/>
-      <w:pPr/>
-      <w:rPr>
-        <w:position w:val="0"/>
+      <w:lvlText w:val="-"/>
+      <w:lvlJc w:val="left"/>
+      <w:pPr>
+        <w:tabs>
+          <w:tab w:val="num" w:pos="3747"/>
+        </w:tabs>
+        <w:ind w:left="3747" w:hanging="147"/>
+      </w:pPr>
+      <w:rPr>
+        <w:rFonts w:ascii="Times" w:eastAsia="Times" w:hAnsi="Times" w:cs="Times"/>
+        <w:position w:val="0"/>
+        <w:sz w:val="24"/>
+        <w:szCs w:val="24"/>
+        <w:lang w:val="es-ES_tradnl"/>
       </w:rPr>
     </w:lvl>
     <w:lvl w:ilvl="6">
       <w:start w:val="1"/>
       <w:numFmt w:val="bullet"/>
-      <w:suff w:val="tab"/>
-      <w:lvlText w:val="-"/>
-      <w:lvlJc w:val="left"/>
-      <w:pPr/>
-      <w:rPr>
-        <w:position w:val="0"/>
+      <w:lvlText w:val="-"/>
+      <w:lvlJc w:val="left"/>
+      <w:pPr>
+        <w:tabs>
+          <w:tab w:val="num" w:pos="4467"/>
+        </w:tabs>
+        <w:ind w:left="4467" w:hanging="147"/>
+      </w:pPr>
+      <w:rPr>
+        <w:rFonts w:ascii="Times" w:eastAsia="Times" w:hAnsi="Times" w:cs="Times"/>
+        <w:position w:val="0"/>
+        <w:sz w:val="24"/>
+        <w:szCs w:val="24"/>
+        <w:lang w:val="es-ES_tradnl"/>
       </w:rPr>
     </w:lvl>
     <w:lvl w:ilvl="7">
       <w:start w:val="1"/>
       <w:numFmt w:val="bullet"/>
-      <w:suff w:val="tab"/>
-      <w:lvlText w:val="-"/>
-      <w:lvlJc w:val="left"/>
-      <w:pPr/>
-      <w:rPr>
-        <w:position w:val="0"/>
+      <w:lvlText w:val="-"/>
+      <w:lvlJc w:val="left"/>
+      <w:pPr>
+        <w:tabs>
+          <w:tab w:val="num" w:pos="5187"/>
+        </w:tabs>
+        <w:ind w:left="5187" w:hanging="147"/>
+      </w:pPr>
+      <w:rPr>
+        <w:rFonts w:ascii="Times" w:eastAsia="Times" w:hAnsi="Times" w:cs="Times"/>
+        <w:position w:val="0"/>
+        <w:sz w:val="24"/>
+        <w:szCs w:val="24"/>
+        <w:lang w:val="es-ES_tradnl"/>
       </w:rPr>
     </w:lvl>
     <w:lvl w:ilvl="8">
       <w:start w:val="1"/>
       <w:numFmt w:val="bullet"/>
-      <w:suff w:val="tab"/>
-      <w:lvlText w:val="-"/>
-      <w:lvlJc w:val="left"/>
-      <w:pPr/>
-      <w:rPr>
-        <w:position w:val="0"/>
-      </w:rPr>
-    </w:lvl>
-  </w:abstractNum>
-  <w:abstractNum w:abstractNumId="5">
-    <w:multiLevelType w:val="multilevel"/>
-    <w:styleLink w:val="List 0"/>
-    <w:lvl w:ilvl="0">
-      <w:start w:val="0"/>
-      <w:numFmt w:val="bullet"/>
-      <w:suff w:val="tab"/>
-      <w:lvlText w:val="-"/>
-      <w:lvlJc w:val="left"/>
-      <w:pPr/>
-      <w:rPr>
-        <w:position w:val="0"/>
-      </w:rPr>
-    </w:lvl>
-    <w:lvl w:ilvl="1">
-      <w:start w:val="1"/>
-      <w:numFmt w:val="bullet"/>
-      <w:suff w:val="tab"/>
-      <w:lvlText w:val="-"/>
-      <w:lvlJc w:val="left"/>
-      <w:pPr/>
-      <w:rPr>
-        <w:position w:val="0"/>
-      </w:rPr>
-    </w:lvl>
-    <w:lvl w:ilvl="2">
-      <w:start w:val="1"/>
-      <w:numFmt w:val="bullet"/>
-      <w:suff w:val="tab"/>
-      <w:lvlText w:val="-"/>
-      <w:lvlJc w:val="left"/>
-      <w:pPr/>
-      <w:rPr>
-        <w:position w:val="0"/>
-      </w:rPr>
-    </w:lvl>
-    <w:lvl w:ilvl="3">
-      <w:start w:val="1"/>
-      <w:numFmt w:val="bullet"/>
-      <w:suff w:val="tab"/>
-      <w:lvlText w:val="-"/>
-      <w:lvlJc w:val="left"/>
-      <w:pPr/>
-      <w:rPr>
-        <w:position w:val="0"/>
-      </w:rPr>
-    </w:lvl>
-    <w:lvl w:ilvl="4">
-      <w:start w:val="1"/>
-      <w:numFmt w:val="bullet"/>
-      <w:suff w:val="tab"/>
-      <w:lvlText w:val="-"/>
-      <w:lvlJc w:val="left"/>
-      <w:pPr/>
-      <w:rPr>
-        <w:position w:val="0"/>
-      </w:rPr>
-    </w:lvl>
-    <w:lvl w:ilvl="5">
-      <w:start w:val="1"/>
-      <w:numFmt w:val="bullet"/>
-      <w:suff w:val="tab"/>
-      <w:lvlText w:val="-"/>
-      <w:lvlJc w:val="left"/>
-      <w:pPr/>
-      <w:rPr>
-        <w:position w:val="0"/>
-      </w:rPr>
-    </w:lvl>
-    <w:lvl w:ilvl="6">
-      <w:start w:val="1"/>
-      <w:numFmt w:val="bullet"/>
-      <w:suff w:val="tab"/>
-      <w:lvlText w:val="-"/>
-      <w:lvlJc w:val="left"/>
-      <w:pPr/>
-      <w:rPr>
-        <w:position w:val="0"/>
-      </w:rPr>
-    </w:lvl>
-    <w:lvl w:ilvl="7">
-      <w:start w:val="1"/>
-      <w:numFmt w:val="bullet"/>
-      <w:suff w:val="tab"/>
-      <w:lvlText w:val="-"/>
-      <w:lvlJc w:val="left"/>
-      <w:pPr/>
-      <w:rPr>
-        <w:position w:val="0"/>
-      </w:rPr>
-    </w:lvl>
-    <w:lvl w:ilvl="8">
-      <w:start w:val="1"/>
-      <w:numFmt w:val="bullet"/>
-      <w:suff w:val="tab"/>
-      <w:lvlText w:val="-"/>
-      <w:lvlJc w:val="left"/>
-      <w:pPr/>
-      <w:rPr>
-        <w:position w:val="0"/>
+      <w:lvlText w:val="-"/>
+      <w:lvlJc w:val="left"/>
+      <w:pPr>
+        <w:tabs>
+          <w:tab w:val="num" w:pos="5907"/>
+        </w:tabs>
+        <w:ind w:left="5907" w:hanging="147"/>
+      </w:pPr>
+      <w:rPr>
+        <w:rFonts w:ascii="Times" w:eastAsia="Times" w:hAnsi="Times" w:cs="Times"/>
+        <w:position w:val="0"/>
+        <w:sz w:val="24"/>
+        <w:szCs w:val="24"/>
+        <w:lang w:val="es-ES_tradnl"/>
       </w:rPr>
     </w:lvl>
   </w:abstractNum>
   <w:abstractNum w:abstractNumId="6">
+    <w:nsid w:val="7E985861"/>
     <w:multiLevelType w:val="multilevel"/>
-    <w:styleLink w:val="List 0"/>
+    <w:tmpl w:val="87D0DD9C"/>
+    <w:styleLink w:val="List0"/>
     <w:lvl w:ilvl="0">
-      <w:start w:val="0"/>
-      <w:numFmt w:val="bullet"/>
-      <w:suff w:val="tab"/>
-      <w:lvlText w:val="-"/>
-      <w:lvlJc w:val="left"/>
-      <w:pPr/>
+      <w:numFmt w:val="bullet"/>
+      <w:lvlText w:val="-"/>
+      <w:lvlJc w:val="left"/>
       <w:rPr>
         <w:position w:val="0"/>
       </w:rPr>
@@ -2268,10 +1966,8 @@
     <w:lvl w:ilvl="1">
       <w:start w:val="1"/>
       <w:numFmt w:val="bullet"/>
-      <w:suff w:val="tab"/>
-      <w:lvlText w:val="-"/>
-      <w:lvlJc w:val="left"/>
-      <w:pPr/>
+      <w:lvlText w:val="-"/>
+      <w:lvlJc w:val="left"/>
       <w:rPr>
         <w:position w:val="0"/>
       </w:rPr>
@@ -2279,10 +1975,8 @@
     <w:lvl w:ilvl="2">
       <w:start w:val="1"/>
       <w:numFmt w:val="bullet"/>
-      <w:suff w:val="tab"/>
-      <w:lvlText w:val="-"/>
-      <w:lvlJc w:val="left"/>
-      <w:pPr/>
+      <w:lvlText w:val="-"/>
+      <w:lvlJc w:val="left"/>
       <w:rPr>
         <w:position w:val="0"/>
       </w:rPr>
@@ -2290,10 +1984,8 @@
     <w:lvl w:ilvl="3">
       <w:start w:val="1"/>
       <w:numFmt w:val="bullet"/>
-      <w:suff w:val="tab"/>
-      <w:lvlText w:val="-"/>
-      <w:lvlJc w:val="left"/>
-      <w:pPr/>
+      <w:lvlText w:val="-"/>
+      <w:lvlJc w:val="left"/>
       <w:rPr>
         <w:position w:val="0"/>
       </w:rPr>
@@ -2301,10 +1993,8 @@
     <w:lvl w:ilvl="4">
       <w:start w:val="1"/>
       <w:numFmt w:val="bullet"/>
-      <w:suff w:val="tab"/>
-      <w:lvlText w:val="-"/>
-      <w:lvlJc w:val="left"/>
-      <w:pPr/>
+      <w:lvlText w:val="-"/>
+      <w:lvlJc w:val="left"/>
       <w:rPr>
         <w:position w:val="0"/>
       </w:rPr>
@@ -2312,10 +2002,8 @@
     <w:lvl w:ilvl="5">
       <w:start w:val="1"/>
       <w:numFmt w:val="bullet"/>
-      <w:suff w:val="tab"/>
-      <w:lvlText w:val="-"/>
-      <w:lvlJc w:val="left"/>
-      <w:pPr/>
+      <w:lvlText w:val="-"/>
+      <w:lvlJc w:val="left"/>
       <w:rPr>
         <w:position w:val="0"/>
       </w:rPr>
@@ -2323,10 +2011,8 @@
     <w:lvl w:ilvl="6">
       <w:start w:val="1"/>
       <w:numFmt w:val="bullet"/>
-      <w:suff w:val="tab"/>
-      <w:lvlText w:val="-"/>
-      <w:lvlJc w:val="left"/>
-      <w:pPr/>
+      <w:lvlText w:val="-"/>
+      <w:lvlJc w:val="left"/>
       <w:rPr>
         <w:position w:val="0"/>
       </w:rPr>
@@ -2334,10 +2020,8 @@
     <w:lvl w:ilvl="7">
       <w:start w:val="1"/>
       <w:numFmt w:val="bullet"/>
-      <w:suff w:val="tab"/>
-      <w:lvlText w:val="-"/>
-      <w:lvlJc w:val="left"/>
-      <w:pPr/>
+      <w:lvlText w:val="-"/>
+      <w:lvlJc w:val="left"/>
       <w:rPr>
         <w:position w:val="0"/>
       </w:rPr>
@@ -2345,32 +2029,30 @@
     <w:lvl w:ilvl="8">
       <w:start w:val="1"/>
       <w:numFmt w:val="bullet"/>
-      <w:suff w:val="tab"/>
-      <w:lvlText w:val="-"/>
-      <w:lvlJc w:val="left"/>
-      <w:pPr/>
+      <w:lvlText w:val="-"/>
+      <w:lvlJc w:val="left"/>
       <w:rPr>
         <w:position w:val="0"/>
       </w:rPr>
     </w:lvl>
   </w:abstractNum>
   <w:num w:numId="1">
+    <w:abstractNumId w:val="2"/>
+  </w:num>
+  <w:num w:numId="2">
     <w:abstractNumId w:val="0"/>
   </w:num>
-  <w:num w:numId="2">
+  <w:num w:numId="3">
+    <w:abstractNumId w:val="4"/>
+  </w:num>
+  <w:num w:numId="4">
+    <w:abstractNumId w:val="5"/>
+  </w:num>
+  <w:num w:numId="5">
     <w:abstractNumId w:val="1"/>
   </w:num>
-  <w:num w:numId="3">
-    <w:abstractNumId w:val="2"/>
-  </w:num>
-  <w:num w:numId="4">
+  <w:num w:numId="6">
     <w:abstractNumId w:val="3"/>
-  </w:num>
-  <w:num w:numId="5">
-    <w:abstractNumId w:val="4"/>
-  </w:num>
-  <w:num w:numId="6">
-    <w:abstractNumId w:val="5"/>
   </w:num>
   <w:num w:numId="7">
     <w:abstractNumId w:val="6"/>
@@ -2379,46 +2061,17 @@
 </file>
 
 <file path=word/styles.xml><?xml version="1.0" encoding="utf-8"?>
-<w:styles xmlns:w="http://schemas.openxmlformats.org/wordprocessingml/2006/main" xmlns:mc="http://schemas.openxmlformats.org/markup-compatibility/2006" xmlns:w14="http://schemas.microsoft.com/office/word/2010/wordml" mc:Ignorable="w14">
+<w:styles xmlns:mc="http://schemas.openxmlformats.org/markup-compatibility/2006" xmlns:r="http://schemas.openxmlformats.org/officeDocument/2006/relationships" xmlns:w="http://schemas.openxmlformats.org/wordprocessingml/2006/main" xmlns:w14="http://schemas.microsoft.com/office/word/2010/wordml" mc:Ignorable="w14">
   <w:docDefaults>
     <w:rPrDefault>
       <w:rPr>
-        <w:rFonts w:ascii="Times New Roman" w:cs="Times New Roman" w:hAnsi="Times New Roman" w:eastAsia="Arial Unicode MS"/>
-        <w:b w:val="0"/>
-        <w:bCs w:val="0"/>
-        <w:i w:val="0"/>
-        <w:iCs w:val="0"/>
-        <w:caps w:val="0"/>
-        <w:smallCaps w:val="0"/>
-        <w:strike w:val="0"/>
-        <w:dstrike w:val="0"/>
-        <w:outline w:val="0"/>
-        <w:emboss w:val="0"/>
-        <w:imprint w:val="0"/>
-        <w:vanish w:val="0"/>
-        <w:color w:val="auto"/>
-        <w:spacing w:val="0"/>
-        <w:w w:val="100"/>
-        <w:kern w:val="0"/>
-        <w:position w:val="0"/>
-        <w:sz w:val="20"/>
-        <w:szCs w:val="20"/>
-        <w:u w:val="none" w:color="auto"/>
+        <w:rFonts w:ascii="Times New Roman" w:eastAsia="Arial Unicode MS" w:hAnsi="Times New Roman" w:cs="Times New Roman"/>
         <w:bdr w:val="nil"/>
-        <w:vertAlign w:val="baseline"/>
-        <w:lang/>
+        <w:lang w:val="en-US" w:eastAsia="en-US" w:bidi="ar-SA"/>
       </w:rPr>
     </w:rPrDefault>
     <w:pPrDefault>
       <w:pPr>
-        <w:pageBreakBefore w:val="0"/>
-        <w:framePr w:anchorLock="0" w:w="0" w:h="0" w:vSpace="0" w:hSpace="0" w:xAlign="left" w:y="0" w:hRule="exact" w:vAnchor="margin"/>
-        <w:widowControl w:val="1"/>
-        <w:numPr>
-          <w:ilvl w:val="0"/>
-          <w:numId w:val="0"/>
-        </w:numPr>
-        <w:suppressLineNumbers w:val="0"/>
         <w:pBdr>
           <w:top w:val="nil"/>
           <w:left w:val="nil"/>
@@ -2427,27 +2080,181 @@
           <w:between w:val="nil"/>
           <w:bar w:val="nil"/>
         </w:pBdr>
-        <w:suppressAutoHyphens w:val="0"/>
-        <w:spacing w:before="0" w:beforeAutospacing="0" w:after="0" w:afterAutospacing="0" w:line="240" w:lineRule="auto"/>
-        <w:ind w:left="0" w:right="0" w:firstLine="0"/>
-        <w:jc w:val="left"/>
-        <w:outlineLvl w:val="9"/>
       </w:pPr>
     </w:pPrDefault>
   </w:docDefaults>
+  <w:latentStyles w:defLockedState="0" w:defUIPriority="99" w:defSemiHidden="1" w:defUnhideWhenUsed="1" w:defQFormat="0" w:count="276">
+    <w:lsdException w:name="Normal" w:semiHidden="0" w:uiPriority="0" w:unhideWhenUsed="0" w:qFormat="1"/>
+    <w:lsdException w:name="heading 1" w:semiHidden="0" w:uiPriority="9" w:unhideWhenUsed="0" w:qFormat="1"/>
+    <w:lsdException w:name="heading 2" w:uiPriority="9" w:qFormat="1"/>
+    <w:lsdException w:name="heading 3" w:uiPriority="9" w:qFormat="1"/>
+    <w:lsdException w:name="heading 4" w:uiPriority="9" w:qFormat="1"/>
+    <w:lsdException w:name="heading 5" w:uiPriority="9" w:qFormat="1"/>
+    <w:lsdException w:name="heading 6" w:uiPriority="9" w:qFormat="1"/>
+    <w:lsdException w:name="heading 7" w:uiPriority="9" w:qFormat="1"/>
+    <w:lsdException w:name="heading 8" w:uiPriority="9" w:qFormat="1"/>
+    <w:lsdException w:name="heading 9" w:uiPriority="9" w:qFormat="1"/>
+    <w:lsdException w:name="toc 1" w:uiPriority="39"/>
+    <w:lsdException w:name="toc 2" w:uiPriority="39"/>
+    <w:lsdException w:name="toc 3" w:uiPriority="39"/>
+    <w:lsdException w:name="toc 4" w:uiPriority="39"/>
+    <w:lsdException w:name="toc 5" w:uiPriority="39"/>
+    <w:lsdException w:name="toc 6" w:uiPriority="39"/>
+    <w:lsdException w:name="toc 7" w:uiPriority="39"/>
+    <w:lsdException w:name="toc 8" w:uiPriority="39"/>
+    <w:lsdException w:name="toc 9" w:uiPriority="39"/>
+    <w:lsdException w:name="caption" w:uiPriority="35" w:qFormat="1"/>
+    <w:lsdException w:name="Title" w:semiHidden="0" w:uiPriority="10" w:unhideWhenUsed="0" w:qFormat="1"/>
+    <w:lsdException w:name="Default Paragraph Font" w:uiPriority="1"/>
+    <w:lsdException w:name="Subtitle" w:semiHidden="0" w:uiPriority="11" w:unhideWhenUsed="0" w:qFormat="1"/>
+    <w:lsdException w:name="Strong" w:semiHidden="0" w:uiPriority="22" w:unhideWhenUsed="0" w:qFormat="1"/>
+    <w:lsdException w:name="Emphasis" w:semiHidden="0" w:uiPriority="20" w:unhideWhenUsed="0" w:qFormat="1"/>
+    <w:lsdException w:name="Table Grid" w:semiHidden="0" w:uiPriority="59" w:unhideWhenUsed="0"/>
+    <w:lsdException w:name="Placeholder Text" w:unhideWhenUsed="0"/>
+    <w:lsdException w:name="No Spacing" w:semiHidden="0" w:uiPriority="1" w:unhideWhenUsed="0" w:qFormat="1"/>
+    <w:lsdException w:name="Light Shading" w:semiHidden="0" w:uiPriority="60" w:unhideWhenUsed="0"/>
+    <w:lsdException w:name="Light List" w:semiHidden="0" w:uiPriority="61" w:unhideWhenUsed="0"/>
+    <w:lsdException w:name="Light Grid" w:semiHidden="0" w:uiPriority="62" w:unhideWhenUsed="0"/>
+    <w:lsdException w:name="Medium Shading 1" w:semiHidden="0" w:uiPriority="63" w:unhideWhenUsed="0"/>
+    <w:lsdException w:name="Medium Shading 2" w:semiHidden="0" w:uiPriority="64" w:unhideWhenUsed="0"/>
+    <w:lsdException w:name="Medium List 1" w:semiHidden="0" w:uiPriority="65" w:unhideWhenUsed="0"/>
+    <w:lsdException w:name="Medium List 2" w:semiHidden="0" w:uiPriority="66" w:unhideWhenUsed="0"/>
+    <w:lsdException w:name="Medium Grid 1" w:semiHidden="0" w:uiPriority="67" w:unhideWhenUsed="0"/>
+    <w:lsdException w:name="Medium Grid 2" w:semiHidden="0" w:uiPriority="68" w:unhideWhenUsed="0"/>
+    <w:lsdException w:name="Medium Grid 3" w:semiHidden="0" w:uiPriority="69" w:unhideWhenUsed="0"/>
+    <w:lsdException w:name="Dark List" w:semiHidden="0" w:uiPriority="70" w:unhideWhenUsed="0"/>
+    <w:lsdException w:name="Colorful Shading" w:semiHidden="0" w:uiPriority="71" w:unhideWhenUsed="0"/>
+    <w:lsdException w:name="Colorful List" w:semiHidden="0" w:uiPriority="72" w:unhideWhenUsed="0"/>
+    <w:lsdException w:name="Colorful Grid" w:semiHidden="0" w:uiPriority="73" w:unhideWhenUsed="0"/>
+    <w:lsdException w:name="Light Shading Accent 1" w:semiHidden="0" w:uiPriority="60" w:unhideWhenUsed="0"/>
+    <w:lsdException w:name="Light List Accent 1" w:semiHidden="0" w:uiPriority="61" w:unhideWhenUsed="0"/>
+    <w:lsdException w:name="Light Grid Accent 1" w:semiHidden="0" w:uiPriority="62" w:unhideWhenUsed="0"/>
+    <w:lsdException w:name="Medium Shading 1 Accent 1" w:semiHidden="0" w:uiPriority="63" w:unhideWhenUsed="0"/>
+    <w:lsdException w:name="Medium Shading 2 Accent 1" w:semiHidden="0" w:uiPriority="64" w:unhideWhenUsed="0"/>
+    <w:lsdException w:name="Medium List 1 Accent 1" w:semiHidden="0" w:uiPriority="65" w:unhideWhenUsed="0"/>
+    <w:lsdException w:name="Revision" w:unhideWhenUsed="0"/>
+    <w:lsdException w:name="List Paragraph" w:semiHidden="0" w:uiPriority="34" w:unhideWhenUsed="0" w:qFormat="1"/>
+    <w:lsdException w:name="Quote" w:semiHidden="0" w:uiPriority="29" w:unhideWhenUsed="0" w:qFormat="1"/>
+    <w:lsdException w:name="Intense Quote" w:semiHidden="0" w:uiPriority="30" w:unhideWhenUsed="0" w:qFormat="1"/>
+    <w:lsdException w:name="Medium List 2 Accent 1" w:semiHidden="0" w:uiPriority="66" w:unhideWhenUsed="0"/>
+    <w:lsdException w:name="Medium Grid 1 Accent 1" w:semiHidden="0" w:uiPriority="67" w:unhideWhenUsed="0"/>
+    <w:lsdException w:name="Medium Grid 2 Accent 1" w:semiHidden="0" w:uiPriority="68" w:unhideWhenUsed="0"/>
+    <w:lsdException w:name="Medium Grid 3 Accent 1" w:semiHidden="0" w:uiPriority="69" w:unhideWhenUsed="0"/>
+    <w:lsdException w:name="Dark List Accent 1" w:semiHidden="0" w:uiPriority="70" w:unhideWhenUsed="0"/>
+    <w:lsdException w:name="Colorful Shading Accent 1" w:semiHidden="0" w:uiPriority="71" w:unhideWhenUsed="0"/>
+    <w:lsdException w:name="Colorful List Accent 1" w:semiHidden="0" w:uiPriority="72" w:unhideWhenUsed="0"/>
+    <w:lsdException w:name="Colorful Grid Accent 1" w:semiHidden="0" w:uiPriority="73" w:unhideWhenUsed="0"/>
+    <w:lsdException w:name="Light Shading Accent 2" w:semiHidden="0" w:uiPriority="60" w:unhideWhenUsed="0"/>
+    <w:lsdException w:name="Light List Accent 2" w:semiHidden="0" w:uiPriority="61" w:unhideWhenUsed="0"/>
+    <w:lsdException w:name="Light Grid Accent 2" w:semiHidden="0" w:uiPriority="62" w:unhideWhenUsed="0"/>
+    <w:lsdException w:name="Medium Shading 1 Accent 2" w:semiHidden="0" w:uiPriority="63" w:unhideWhenUsed="0"/>
+    <w:lsdException w:name="Medium Shading 2 Accent 2" w:semiHidden="0" w:uiPriority="64" w:unhideWhenUsed="0"/>
+    <w:lsdException w:name="Medium List 1 Accent 2" w:semiHidden="0" w:uiPriority="65" w:unhideWhenUsed="0"/>
+    <w:lsdException w:name="Medium List 2 Accent 2" w:semiHidden="0" w:uiPriority="66" w:unhideWhenUsed="0"/>
+    <w:lsdException w:name="Medium Grid 1 Accent 2" w:semiHidden="0" w:uiPriority="67" w:unhideWhenUsed="0"/>
+    <w:lsdException w:name="Medium Grid 2 Accent 2" w:semiHidden="0" w:uiPriority="68" w:unhideWhenUsed="0"/>
+    <w:lsdException w:name="Medium Grid 3 Accent 2" w:semiHidden="0" w:uiPriority="69" w:unhideWhenUsed="0"/>
+    <w:lsdException w:name="Dark List Accent 2" w:semiHidden="0" w:uiPriority="70" w:unhideWhenUsed="0"/>
+    <w:lsdException w:name="Colorful Shading Accent 2" w:semiHidden="0" w:uiPriority="71" w:unhideWhenUsed="0"/>
+    <w:lsdException w:name="Colorful List Accent 2" w:semiHidden="0" w:uiPriority="72" w:unhideWhenUsed="0"/>
+    <w:lsdException w:name="Colorful Grid Accent 2" w:semiHidden="0" w:uiPriority="73" w:unhideWhenUsed="0"/>
+    <w:lsdException w:name="Light Shading Accent 3" w:semiHidden="0" w:uiPriority="60" w:unhideWhenUsed="0"/>
+    <w:lsdException w:name="Light List Accent 3" w:semiHidden="0" w:uiPriority="61" w:unhideWhenUsed="0"/>
+    <w:lsdException w:name="Light Grid Accent 3" w:semiHidden="0" w:uiPriority="62" w:unhideWhenUsed="0"/>
+    <w:lsdException w:name="Medium Shading 1 Accent 3" w:semiHidden="0" w:uiPriority="63" w:unhideWhenUsed="0"/>
+    <w:lsdException w:name="Medium Shading 2 Accent 3" w:semiHidden="0" w:uiPriority="64" w:unhideWhenUsed="0"/>
+    <w:lsdException w:name="Medium List 1 Accent 3" w:semiHidden="0" w:uiPriority="65" w:unhideWhenUsed="0"/>
+    <w:lsdException w:name="Medium List 2 Accent 3" w:semiHidden="0" w:uiPriority="66" w:unhideWhenUsed="0"/>
+    <w:lsdException w:name="Medium Grid 1 Accent 3" w:semiHidden="0" w:uiPriority="67" w:unhideWhenUsed="0"/>
+    <w:lsdException w:name="Medium Grid 2 Accent 3" w:semiHidden="0" w:uiPriority="68" w:unhideWhenUsed="0"/>
+    <w:lsdException w:name="Medium Grid 3 Accent 3" w:semiHidden="0" w:uiPriority="69" w:unhideWhenUsed="0"/>
+    <w:lsdException w:name="Dark List Accent 3" w:semiHidden="0" w:uiPriority="70" w:unhideWhenUsed="0"/>
+    <w:lsdException w:name="Colorful Shading Accent 3" w:semiHidden="0" w:uiPriority="71" w:unhideWhenUsed="0"/>
+    <w:lsdException w:name="Colorful List Accent 3" w:semiHidden="0" w:uiPriority="72" w:unhideWhenUsed="0"/>
+    <w:lsdException w:name="Colorful Grid Accent 3" w:semiHidden="0" w:uiPriority="73" w:unhideWhenUsed="0"/>
+    <w:lsdException w:name="Light Shading Accent 4" w:semiHidden="0" w:uiPriority="60" w:unhideWhenUsed="0"/>
+    <w:lsdException w:name="Light List Accent 4" w:semiHidden="0" w:uiPriority="61" w:unhideWhenUsed="0"/>
+    <w:lsdException w:name="Light Grid Accent 4" w:semiHidden="0" w:uiPriority="62" w:unhideWhenUsed="0"/>
+    <w:lsdException w:name="Medium Shading 1 Accent 4" w:semiHidden="0" w:uiPriority="63" w:unhideWhenUsed="0"/>
+    <w:lsdException w:name="Medium Shading 2 Accent 4" w:semiHidden="0" w:uiPriority="64" w:unhideWhenUsed="0"/>
+    <w:lsdException w:name="Medium List 1 Accent 4" w:semiHidden="0" w:uiPriority="65" w:unhideWhenUsed="0"/>
+    <w:lsdException w:name="Medium List 2 Accent 4" w:semiHidden="0" w:uiPriority="66" w:unhideWhenUsed="0"/>
+    <w:lsdException w:name="Medium Grid 1 Accent 4" w:semiHidden="0" w:uiPriority="67" w:unhideWhenUsed="0"/>
+    <w:lsdException w:name="Medium Grid 2 Accent 4" w:semiHidden="0" w:uiPriority="68" w:unhideWhenUsed="0"/>
+    <w:lsdException w:name="Medium Grid 3 Accent 4" w:semiHidden="0" w:uiPriority="69" w:unhideWhenUsed="0"/>
+    <w:lsdException w:name="Dark List Accent 4" w:semiHidden="0" w:uiPriority="70" w:unhideWhenUsed="0"/>
+    <w:lsdException w:name="Colorful Shading Accent 4" w:semiHidden="0" w:uiPriority="71" w:unhideWhenUsed="0"/>
+    <w:lsdException w:name="Colorful List Accent 4" w:semiHidden="0" w:uiPriority="72" w:unhideWhenUsed="0"/>
+    <w:lsdException w:name="Colorful Grid Accent 4" w:semiHidden="0" w:uiPriority="73" w:unhideWhenUsed="0"/>
+    <w:lsdException w:name="Light Shading Accent 5" w:semiHidden="0" w:uiPriority="60" w:unhideWhenUsed="0"/>
+    <w:lsdException w:name="Light List Accent 5" w:semiHidden="0" w:uiPriority="61" w:unhideWhenUsed="0"/>
+    <w:lsdException w:name="Light Grid Accent 5" w:semiHidden="0" w:uiPriority="62" w:unhideWhenUsed="0"/>
+    <w:lsdException w:name="Medium Shading 1 Accent 5" w:semiHidden="0" w:uiPriority="63" w:unhideWhenUsed="0"/>
+    <w:lsdException w:name="Medium Shading 2 Accent 5" w:semiHidden="0" w:uiPriority="64" w:unhideWhenUsed="0"/>
+    <w:lsdException w:name="Medium List 1 Accent 5" w:semiHidden="0" w:uiPriority="65" w:unhideWhenUsed="0"/>
+    <w:lsdException w:name="Medium List 2 Accent 5" w:semiHidden="0" w:uiPriority="66" w:unhideWhenUsed="0"/>
+    <w:lsdException w:name="Medium Grid 1 Accent 5" w:semiHidden="0" w:uiPriority="67" w:unhideWhenUsed="0"/>
+    <w:lsdException w:name="Medium Grid 2 Accent 5" w:semiHidden="0" w:uiPriority="68" w:unhideWhenUsed="0"/>
+    <w:lsdException w:name="Medium Grid 3 Accent 5" w:semiHidden="0" w:uiPriority="69" w:unhideWhenUsed="0"/>
+    <w:lsdException w:name="Dark List Accent 5" w:semiHidden="0" w:uiPriority="70" w:unhideWhenUsed="0"/>
+    <w:lsdException w:name="Colorful Shading Accent 5" w:semiHidden="0" w:uiPriority="71" w:unhideWhenUsed="0"/>
+    <w:lsdException w:name="Colorful List Accent 5" w:semiHidden="0" w:uiPriority="72" w:unhideWhenUsed="0"/>
+    <w:lsdException w:name="Colorful Grid Accent 5" w:semiHidden="0" w:uiPriority="73" w:unhideWhenUsed="0"/>
+    <w:lsdException w:name="Light Shading Accent 6" w:semiHidden="0" w:uiPriority="60" w:unhideWhenUsed="0"/>
+    <w:lsdException w:name="Light List Accent 6" w:semiHidden="0" w:uiPriority="61" w:unhideWhenUsed="0"/>
+    <w:lsdException w:name="Light Grid Accent 6" w:semiHidden="0" w:uiPriority="62" w:unhideWhenUsed="0"/>
+    <w:lsdException w:name="Medium Shading 1 Accent 6" w:semiHidden="0" w:uiPriority="63" w:unhideWhenUsed="0"/>
+    <w:lsdException w:name="Medium Shading 2 Accent 6" w:semiHidden="0" w:uiPriority="64" w:unhideWhenUsed="0"/>
+    <w:lsdException w:name="Medium List 1 Accent 6" w:semiHidden="0" w:uiPriority="65" w:unhideWhenUsed="0"/>
+    <w:lsdException w:name="Medium List 2 Accent 6" w:semiHidden="0" w:uiPriority="66" w:unhideWhenUsed="0"/>
+    <w:lsdException w:name="Medium Grid 1 Accent 6" w:semiHidden="0" w:uiPriority="67" w:unhideWhenUsed="0"/>
+    <w:lsdException w:name="Medium Grid 2 Accent 6" w:semiHidden="0" w:uiPriority="68" w:unhideWhenUsed="0"/>
+    <w:lsdException w:name="Medium Grid 3 Accent 6" w:semiHidden="0" w:uiPriority="69" w:unhideWhenUsed="0"/>
+    <w:lsdException w:name="Dark List Accent 6" w:semiHidden="0" w:uiPriority="70" w:unhideWhenUsed="0"/>
+    <w:lsdException w:name="Colorful Shading Accent 6" w:semiHidden="0" w:uiPriority="71" w:unhideWhenUsed="0"/>
+    <w:lsdException w:name="Colorful List Accent 6" w:semiHidden="0" w:uiPriority="72" w:unhideWhenUsed="0"/>
+    <w:lsdException w:name="Colorful Grid Accent 6" w:semiHidden="0" w:uiPriority="73" w:unhideWhenUsed="0"/>
+    <w:lsdException w:name="Subtle Emphasis" w:semiHidden="0" w:uiPriority="19" w:unhideWhenUsed="0" w:qFormat="1"/>
+    <w:lsdException w:name="Intense Emphasis" w:semiHidden="0" w:uiPriority="21" w:unhideWhenUsed="0" w:qFormat="1"/>
+    <w:lsdException w:name="Subtle Reference" w:semiHidden="0" w:uiPriority="31" w:unhideWhenUsed="0" w:qFormat="1"/>
+    <w:lsdException w:name="Intense Reference" w:semiHidden="0" w:uiPriority="32" w:unhideWhenUsed="0" w:qFormat="1"/>
+    <w:lsdException w:name="Book Title" w:semiHidden="0" w:uiPriority="33" w:unhideWhenUsed="0" w:qFormat="1"/>
+    <w:lsdException w:name="Bibliography" w:uiPriority="37"/>
+    <w:lsdException w:name="TOC Heading" w:uiPriority="39" w:qFormat="1"/>
+  </w:latentStyles>
   <w:style w:type="paragraph" w:default="1" w:styleId="Normal">
     <w:name w:val="Normal"/>
-    <w:next w:val="Normal"/>
-    <w:pPr/>
     <w:rPr>
       <w:sz w:val="24"/>
       <w:szCs w:val="24"/>
-      <w:lang w:val="en-US" w:eastAsia="en-US" w:bidi="ar-SA"/>
     </w:rPr>
   </w:style>
-  <w:style w:type="character" w:default="1" w:styleId="Default Paragraph Font">
+  <w:style w:type="character" w:default="1" w:styleId="DefaultParagraphFont">
     <w:name w:val="Default Paragraph Font"/>
-    <w:next w:val="Default Paragraph Font"/>
+    <w:uiPriority w:val="1"/>
+    <w:semiHidden/>
+    <w:unhideWhenUsed/>
+  </w:style>
+  <w:style w:type="table" w:default="1" w:styleId="TableNormal">
+    <w:name w:val="Normal Table"/>
+    <w:uiPriority w:val="99"/>
+    <w:semiHidden/>
+    <w:unhideWhenUsed/>
+    <w:tblPr>
+      <w:tblInd w:w="0" w:type="dxa"/>
+      <w:tblCellMar>
+        <w:top w:w="0" w:type="dxa"/>
+        <w:left w:w="108" w:type="dxa"/>
+        <w:bottom w:w="0" w:type="dxa"/>
+        <w:right w:w="108" w:type="dxa"/>
+      </w:tblCellMar>
+    </w:tblPr>
+  </w:style>
+  <w:style w:type="numbering" w:default="1" w:styleId="NoList">
+    <w:name w:val="No List"/>
+    <w:uiPriority w:val="99"/>
+    <w:semiHidden/>
+    <w:unhideWhenUsed/>
   </w:style>
   <w:style w:type="character" w:styleId="Hyperlink">
     <w:name w:val="Hyperlink"/>
@@ -2455,166 +2262,310 @@
       <w:u w:val="single"/>
     </w:rPr>
   </w:style>
-  <w:style w:type="table" w:default="1" w:styleId="Table Normal">
-    <w:name w:val="Table Normal"/>
-    <w:next w:val="Table Normal"/>
-    <w:pPr/>
-    <w:tblPr>
-      <w:tblInd w:w="0" w:type="dxa"/>
-    </w:tblPr>
-    <w:trPr/>
-    <w:tcPr/>
-    <w:tblStylePr w:type="firstRow"/>
-    <w:tblStylePr w:type="lastRow"/>
-    <w:tblStylePr w:type="firstCol"/>
-    <w:tblStylePr w:type="lastCol"/>
-    <w:tblStylePr w:type="band1Vert"/>
-    <w:tblStylePr w:type="band2Vert"/>
-    <w:tblStylePr w:type="band1Horz"/>
-    <w:tblStylePr w:type="band2Horz"/>
-    <w:tblStylePr w:type="neCell"/>
-    <w:tblStylePr w:type="nwCell"/>
-    <w:tblStylePr w:type="seCell"/>
-    <w:tblStylePr w:type="swCell"/>
-  </w:style>
-  <w:style w:type="numbering" w:default="1" w:styleId="No List">
-    <w:name w:val="No List"/>
-    <w:next w:val="No List"/>
-    <w:pPr/>
-  </w:style>
-  <w:style w:type="paragraph" w:styleId="Header &amp; Footer">
+  <w:style w:type="paragraph" w:customStyle="1" w:styleId="HeaderFooter">
     <w:name w:val="Header &amp; Footer"/>
-    <w:next w:val="Header &amp; Footer"/>
     <w:pPr>
-      <w:keepNext w:val="0"/>
-      <w:keepLines w:val="0"/>
-      <w:pageBreakBefore w:val="0"/>
-      <w:widowControl w:val="1"/>
-      <w:shd w:val="clear" w:color="auto" w:fill="auto"/>
       <w:tabs>
         <w:tab w:val="right" w:pos="9020"/>
       </w:tabs>
-      <w:suppressAutoHyphens w:val="0"/>
-      <w:bidi w:val="0"/>
-      <w:spacing w:before="0" w:after="0" w:line="240" w:lineRule="auto"/>
-      <w:ind w:left="0" w:right="0" w:firstLine="0"/>
-      <w:jc w:val="left"/>
-      <w:outlineLvl w:val="9"/>
     </w:pPr>
     <w:rPr>
-      <w:rFonts w:ascii="Helvetica" w:cs="Arial Unicode MS" w:hAnsi="Arial Unicode MS" w:eastAsia="Arial Unicode MS"/>
-      <w:b w:val="0"/>
-      <w:bCs w:val="0"/>
-      <w:i w:val="0"/>
-      <w:iCs w:val="0"/>
-      <w:caps w:val="0"/>
-      <w:smallCaps w:val="0"/>
-      <w:strike w:val="0"/>
-      <w:dstrike w:val="0"/>
-      <w:outline w:val="0"/>
+      <w:rFonts w:ascii="Helvetica" w:hAnsi="Arial Unicode MS" w:cs="Arial Unicode MS"/>
       <w:color w:val="000000"/>
-      <w:spacing w:val="0"/>
-      <w:kern w:val="0"/>
-      <w:position w:val="0"/>
       <w:sz w:val="24"/>
       <w:szCs w:val="24"/>
-      <w:u w:val="none"/>
-      <w:vertAlign w:val="baseline"/>
-      <w:lang w:val="en-US"/>
     </w:rPr>
   </w:style>
-  <w:style w:type="paragraph" w:styleId="Body">
+  <w:style w:type="paragraph" w:customStyle="1" w:styleId="Body">
     <w:name w:val="Body"/>
-    <w:next w:val="Body"/>
-    <w:pPr>
-      <w:keepNext w:val="0"/>
-      <w:keepLines w:val="0"/>
-      <w:pageBreakBefore w:val="0"/>
-      <w:widowControl w:val="1"/>
-      <w:shd w:val="clear" w:color="auto" w:fill="auto"/>
-      <w:suppressAutoHyphens w:val="0"/>
-      <w:bidi w:val="0"/>
-      <w:spacing w:before="0" w:after="0" w:line="240" w:lineRule="auto"/>
-      <w:ind w:left="0" w:right="0" w:firstLine="0"/>
-      <w:jc w:val="left"/>
-      <w:outlineLvl w:val="9"/>
-    </w:pPr>
     <w:rPr>
-      <w:rFonts w:ascii="Helvetica" w:cs="Arial Unicode MS" w:hAnsi="Arial Unicode MS" w:eastAsia="Arial Unicode MS"/>
-      <w:b w:val="0"/>
-      <w:bCs w:val="0"/>
-      <w:i w:val="0"/>
-      <w:iCs w:val="0"/>
-      <w:caps w:val="0"/>
-      <w:smallCaps w:val="0"/>
-      <w:strike w:val="0"/>
-      <w:dstrike w:val="0"/>
-      <w:outline w:val="0"/>
+      <w:rFonts w:ascii="Helvetica" w:hAnsi="Arial Unicode MS" w:cs="Arial Unicode MS"/>
       <w:color w:val="000000"/>
-      <w:spacing w:val="0"/>
-      <w:kern w:val="0"/>
-      <w:position w:val="0"/>
       <w:sz w:val="22"/>
       <w:szCs w:val="22"/>
-      <w:u w:val="none"/>
-      <w:vertAlign w:val="baseline"/>
       <w:lang w:val="es-ES_tradnl"/>
     </w:rPr>
   </w:style>
-  <w:style w:type="numbering" w:styleId="List 0">
+  <w:style w:type="numbering" w:customStyle="1" w:styleId="List0">
     <w:name w:val="List 0"/>
     <w:basedOn w:val="None"/>
-    <w:next w:val="List 0"/>
     <w:pPr>
       <w:numPr>
-        <w:numId w:val="1"/>
+        <w:numId w:val="7"/>
       </w:numPr>
     </w:pPr>
   </w:style>
-  <w:style w:type="numbering" w:styleId="None">
+  <w:style w:type="numbering" w:customStyle="1" w:styleId="None">
     <w:name w:val="None"/>
-    <w:next w:val="None"/>
+  </w:style>
+  <w:style w:type="paragraph" w:customStyle="1" w:styleId="Bullets">
+    <w:name w:val="Bullets"/>
+    <w:pPr>
+      <w:suppressAutoHyphens/>
+      <w:spacing w:before="154"/>
+      <w:outlineLvl w:val="0"/>
+    </w:pPr>
+    <w:rPr>
+      <w:rFonts w:ascii="Calibri" w:eastAsia="Calibri" w:hAnsi="Calibri" w:cs="Calibri"/>
+      <w:color w:val="FFFFFF"/>
+      <w:sz w:val="64"/>
+      <w:szCs w:val="64"/>
+      <w:lang w:val="es-ES_tradnl"/>
+    </w:rPr>
+  </w:style>
+</w:styles>
+</file>
+
+<file path=word/stylesWithEffects.xml><?xml version="1.0" encoding="utf-8"?>
+<w:styles xmlns:wpc="http://schemas.microsoft.com/office/word/2010/wordprocessingCanvas" xmlns:mo="http://schemas.microsoft.com/office/mac/office/2008/main" xmlns:mc="http://schemas.openxmlformats.org/markup-compatibility/2006" xmlns:mv="urn:schemas-microsoft-com:mac:vml" xmlns:o="urn:schemas-microsoft-com:office:office" xmlns:r="http://schemas.openxmlformats.org/officeDocument/2006/relationships" xmlns:m="http://schemas.openxmlformats.org/officeDocument/2006/math" xmlns:v="urn:schemas-microsoft-com:vml" xmlns:wp14="http://schemas.microsoft.com/office/word/2010/wordprocessingDrawing" xmlns:wp="http://schemas.openxmlformats.org/drawingml/2006/wordprocessingDrawing" xmlns:w10="urn:schemas-microsoft-com:office:word" xmlns:w="http://schemas.openxmlformats.org/wordprocessingml/2006/main" xmlns:w14="http://schemas.microsoft.com/office/word/2010/wordml" xmlns:wpg="http://schemas.microsoft.com/office/word/2010/wordprocessingGroup" xmlns:wpi="http://schemas.microsoft.com/office/word/2010/wordprocessingInk" xmlns:wne="http://schemas.microsoft.com/office/word/2006/wordml" xmlns:wps="http://schemas.microsoft.com/office/word/2010/wordprocessingShape" mc:Ignorable="w14 wp14">
+  <w:docDefaults>
+    <w:rPrDefault>
+      <w:rPr>
+        <w:rFonts w:ascii="Times New Roman" w:eastAsia="Arial Unicode MS" w:hAnsi="Times New Roman" w:cs="Times New Roman"/>
+        <w:bdr w:val="nil"/>
+        <w:lang w:val="en-US" w:eastAsia="en-US" w:bidi="ar-SA"/>
+      </w:rPr>
+    </w:rPrDefault>
+    <w:pPrDefault>
+      <w:pPr>
+        <w:pBdr>
+          <w:top w:val="nil"/>
+          <w:left w:val="nil"/>
+          <w:bottom w:val="nil"/>
+          <w:right w:val="nil"/>
+          <w:between w:val="nil"/>
+          <w:bar w:val="nil"/>
+        </w:pBdr>
+      </w:pPr>
+    </w:pPrDefault>
+  </w:docDefaults>
+  <w:latentStyles w:defLockedState="0" w:defUIPriority="99" w:defSemiHidden="1" w:defUnhideWhenUsed="1" w:defQFormat="0" w:count="276">
+    <w:lsdException w:name="Normal" w:semiHidden="0" w:uiPriority="0" w:unhideWhenUsed="0" w:qFormat="1"/>
+    <w:lsdException w:name="heading 1" w:semiHidden="0" w:uiPriority="9" w:unhideWhenUsed="0" w:qFormat="1"/>
+    <w:lsdException w:name="heading 2" w:uiPriority="9" w:qFormat="1"/>
+    <w:lsdException w:name="heading 3" w:uiPriority="9" w:qFormat="1"/>
+    <w:lsdException w:name="heading 4" w:uiPriority="9" w:qFormat="1"/>
+    <w:lsdException w:name="heading 5" w:uiPriority="9" w:qFormat="1"/>
+    <w:lsdException w:name="heading 6" w:uiPriority="9" w:qFormat="1"/>
+    <w:lsdException w:name="heading 7" w:uiPriority="9" w:qFormat="1"/>
+    <w:lsdException w:name="heading 8" w:uiPriority="9" w:qFormat="1"/>
+    <w:lsdException w:name="heading 9" w:uiPriority="9" w:qFormat="1"/>
+    <w:lsdException w:name="toc 1" w:uiPriority="39"/>
+    <w:lsdException w:name="toc 2" w:uiPriority="39"/>
+    <w:lsdException w:name="toc 3" w:uiPriority="39"/>
+    <w:lsdException w:name="toc 4" w:uiPriority="39"/>
+    <w:lsdException w:name="toc 5" w:uiPriority="39"/>
+    <w:lsdException w:name="toc 6" w:uiPriority="39"/>
+    <w:lsdException w:name="toc 7" w:uiPriority="39"/>
+    <w:lsdException w:name="toc 8" w:uiPriority="39"/>
+    <w:lsdException w:name="toc 9" w:uiPriority="39"/>
+    <w:lsdException w:name="caption" w:uiPriority="35" w:qFormat="1"/>
+    <w:lsdException w:name="Title" w:semiHidden="0" w:uiPriority="10" w:unhideWhenUsed="0" w:qFormat="1"/>
+    <w:lsdException w:name="Default Paragraph Font" w:uiPriority="1"/>
+    <w:lsdException w:name="Subtitle" w:semiHidden="0" w:uiPriority="11" w:unhideWhenUsed="0" w:qFormat="1"/>
+    <w:lsdException w:name="Strong" w:semiHidden="0" w:uiPriority="22" w:unhideWhenUsed="0" w:qFormat="1"/>
+    <w:lsdException w:name="Emphasis" w:semiHidden="0" w:uiPriority="20" w:unhideWhenUsed="0" w:qFormat="1"/>
+    <w:lsdException w:name="Table Grid" w:semiHidden="0" w:uiPriority="59" w:unhideWhenUsed="0"/>
+    <w:lsdException w:name="Placeholder Text" w:unhideWhenUsed="0"/>
+    <w:lsdException w:name="No Spacing" w:semiHidden="0" w:uiPriority="1" w:unhideWhenUsed="0" w:qFormat="1"/>
+    <w:lsdException w:name="Light Shading" w:semiHidden="0" w:uiPriority="60" w:unhideWhenUsed="0"/>
+    <w:lsdException w:name="Light List" w:semiHidden="0" w:uiPriority="61" w:unhideWhenUsed="0"/>
+    <w:lsdException w:name="Light Grid" w:semiHidden="0" w:uiPriority="62" w:unhideWhenUsed="0"/>
+    <w:lsdException w:name="Medium Shading 1" w:semiHidden="0" w:uiPriority="63" w:unhideWhenUsed="0"/>
+    <w:lsdException w:name="Medium Shading 2" w:semiHidden="0" w:uiPriority="64" w:unhideWhenUsed="0"/>
+    <w:lsdException w:name="Medium List 1" w:semiHidden="0" w:uiPriority="65" w:unhideWhenUsed="0"/>
+    <w:lsdException w:name="Medium List 2" w:semiHidden="0" w:uiPriority="66" w:unhideWhenUsed="0"/>
+    <w:lsdException w:name="Medium Grid 1" w:semiHidden="0" w:uiPriority="67" w:unhideWhenUsed="0"/>
+    <w:lsdException w:name="Medium Grid 2" w:semiHidden="0" w:uiPriority="68" w:unhideWhenUsed="0"/>
+    <w:lsdException w:name="Medium Grid 3" w:semiHidden="0" w:uiPriority="69" w:unhideWhenUsed="0"/>
+    <w:lsdException w:name="Dark List" w:semiHidden="0" w:uiPriority="70" w:unhideWhenUsed="0"/>
+    <w:lsdException w:name="Colorful Shading" w:semiHidden="0" w:uiPriority="71" w:unhideWhenUsed="0"/>
+    <w:lsdException w:name="Colorful List" w:semiHidden="0" w:uiPriority="72" w:unhideWhenUsed="0"/>
+    <w:lsdException w:name="Colorful Grid" w:semiHidden="0" w:uiPriority="73" w:unhideWhenUsed="0"/>
+    <w:lsdException w:name="Light Shading Accent 1" w:semiHidden="0" w:uiPriority="60" w:unhideWhenUsed="0"/>
+    <w:lsdException w:name="Light List Accent 1" w:semiHidden="0" w:uiPriority="61" w:unhideWhenUsed="0"/>
+    <w:lsdException w:name="Light Grid Accent 1" w:semiHidden="0" w:uiPriority="62" w:unhideWhenUsed="0"/>
+    <w:lsdException w:name="Medium Shading 1 Accent 1" w:semiHidden="0" w:uiPriority="63" w:unhideWhenUsed="0"/>
+    <w:lsdException w:name="Medium Shading 2 Accent 1" w:semiHidden="0" w:uiPriority="64" w:unhideWhenUsed="0"/>
+    <w:lsdException w:name="Medium List 1 Accent 1" w:semiHidden="0" w:uiPriority="65" w:unhideWhenUsed="0"/>
+    <w:lsdException w:name="Revision" w:unhideWhenUsed="0"/>
+    <w:lsdException w:name="List Paragraph" w:semiHidden="0" w:uiPriority="34" w:unhideWhenUsed="0" w:qFormat="1"/>
+    <w:lsdException w:name="Quote" w:semiHidden="0" w:uiPriority="29" w:unhideWhenUsed="0" w:qFormat="1"/>
+    <w:lsdException w:name="Intense Quote" w:semiHidden="0" w:uiPriority="30" w:unhideWhenUsed="0" w:qFormat="1"/>
+    <w:lsdException w:name="Medium List 2 Accent 1" w:semiHidden="0" w:uiPriority="66" w:unhideWhenUsed="0"/>
+    <w:lsdException w:name="Medium Grid 1 Accent 1" w:semiHidden="0" w:uiPriority="67" w:unhideWhenUsed="0"/>
+    <w:lsdException w:name="Medium Grid 2 Accent 1" w:semiHidden="0" w:uiPriority="68" w:unhideWhenUsed="0"/>
+    <w:lsdException w:name="Medium Grid 3 Accent 1" w:semiHidden="0" w:uiPriority="69" w:unhideWhenUsed="0"/>
+    <w:lsdException w:name="Dark List Accent 1" w:semiHidden="0" w:uiPriority="70" w:unhideWhenUsed="0"/>
+    <w:lsdException w:name="Colorful Shading Accent 1" w:semiHidden="0" w:uiPriority="71" w:unhideWhenUsed="0"/>
+    <w:lsdException w:name="Colorful List Accent 1" w:semiHidden="0" w:uiPriority="72" w:unhideWhenUsed="0"/>
+    <w:lsdException w:name="Colorful Grid Accent 1" w:semiHidden="0" w:uiPriority="73" w:unhideWhenUsed="0"/>
+    <w:lsdException w:name="Light Shading Accent 2" w:semiHidden="0" w:uiPriority="60" w:unhideWhenUsed="0"/>
+    <w:lsdException w:name="Light List Accent 2" w:semiHidden="0" w:uiPriority="61" w:unhideWhenUsed="0"/>
+    <w:lsdException w:name="Light Grid Accent 2" w:semiHidden="0" w:uiPriority="62" w:unhideWhenUsed="0"/>
+    <w:lsdException w:name="Medium Shading 1 Accent 2" w:semiHidden="0" w:uiPriority="63" w:unhideWhenUsed="0"/>
+    <w:lsdException w:name="Medium Shading 2 Accent 2" w:semiHidden="0" w:uiPriority="64" w:unhideWhenUsed="0"/>
+    <w:lsdException w:name="Medium List 1 Accent 2" w:semiHidden="0" w:uiPriority="65" w:unhideWhenUsed="0"/>
+    <w:lsdException w:name="Medium List 2 Accent 2" w:semiHidden="0" w:uiPriority="66" w:unhideWhenUsed="0"/>
+    <w:lsdException w:name="Medium Grid 1 Accent 2" w:semiHidden="0" w:uiPriority="67" w:unhideWhenUsed="0"/>
+    <w:lsdException w:name="Medium Grid 2 Accent 2" w:semiHidden="0" w:uiPriority="68" w:unhideWhenUsed="0"/>
+    <w:lsdException w:name="Medium Grid 3 Accent 2" w:semiHidden="0" w:uiPriority="69" w:unhideWhenUsed="0"/>
+    <w:lsdException w:name="Dark List Accent 2" w:semiHidden="0" w:uiPriority="70" w:unhideWhenUsed="0"/>
+    <w:lsdException w:name="Colorful Shading Accent 2" w:semiHidden="0" w:uiPriority="71" w:unhideWhenUsed="0"/>
+    <w:lsdException w:name="Colorful List Accent 2" w:semiHidden="0" w:uiPriority="72" w:unhideWhenUsed="0"/>
+    <w:lsdException w:name="Colorful Grid Accent 2" w:semiHidden="0" w:uiPriority="73" w:unhideWhenUsed="0"/>
+    <w:lsdException w:name="Light Shading Accent 3" w:semiHidden="0" w:uiPriority="60" w:unhideWhenUsed="0"/>
+    <w:lsdException w:name="Light List Accent 3" w:semiHidden="0" w:uiPriority="61" w:unhideWhenUsed="0"/>
+    <w:lsdException w:name="Light Grid Accent 3" w:semiHidden="0" w:uiPriority="62" w:unhideWhenUsed="0"/>
+    <w:lsdException w:name="Medium Shading 1 Accent 3" w:semiHidden="0" w:uiPriority="63" w:unhideWhenUsed="0"/>
+    <w:lsdException w:name="Medium Shading 2 Accent 3" w:semiHidden="0" w:uiPriority="64" w:unhideWhenUsed="0"/>
+    <w:lsdException w:name="Medium List 1 Accent 3" w:semiHidden="0" w:uiPriority="65" w:unhideWhenUsed="0"/>
+    <w:lsdException w:name="Medium List 2 Accent 3" w:semiHidden="0" w:uiPriority="66" w:unhideWhenUsed="0"/>
+    <w:lsdException w:name="Medium Grid 1 Accent 3" w:semiHidden="0" w:uiPriority="67" w:unhideWhenUsed="0"/>
+    <w:lsdException w:name="Medium Grid 2 Accent 3" w:semiHidden="0" w:uiPriority="68" w:unhideWhenUsed="0"/>
+    <w:lsdException w:name="Medium Grid 3 Accent 3" w:semiHidden="0" w:uiPriority="69" w:unhideWhenUsed="0"/>
+    <w:lsdException w:name="Dark List Accent 3" w:semiHidden="0" w:uiPriority="70" w:unhideWhenUsed="0"/>
+    <w:lsdException w:name="Colorful Shading Accent 3" w:semiHidden="0" w:uiPriority="71" w:unhideWhenUsed="0"/>
+    <w:lsdException w:name="Colorful List Accent 3" w:semiHidden="0" w:uiPriority="72" w:unhideWhenUsed="0"/>
+    <w:lsdException w:name="Colorful Grid Accent 3" w:semiHidden="0" w:uiPriority="73" w:unhideWhenUsed="0"/>
+    <w:lsdException w:name="Light Shading Accent 4" w:semiHidden="0" w:uiPriority="60" w:unhideWhenUsed="0"/>
+    <w:lsdException w:name="Light List Accent 4" w:semiHidden="0" w:uiPriority="61" w:unhideWhenUsed="0"/>
+    <w:lsdException w:name="Light Grid Accent 4" w:semiHidden="0" w:uiPriority="62" w:unhideWhenUsed="0"/>
+    <w:lsdException w:name="Medium Shading 1 Accent 4" w:semiHidden="0" w:uiPriority="63" w:unhideWhenUsed="0"/>
+    <w:lsdException w:name="Medium Shading 2 Accent 4" w:semiHidden="0" w:uiPriority="64" w:unhideWhenUsed="0"/>
+    <w:lsdException w:name="Medium List 1 Accent 4" w:semiHidden="0" w:uiPriority="65" w:unhideWhenUsed="0"/>
+    <w:lsdException w:name="Medium List 2 Accent 4" w:semiHidden="0" w:uiPriority="66" w:unhideWhenUsed="0"/>
+    <w:lsdException w:name="Medium Grid 1 Accent 4" w:semiHidden="0" w:uiPriority="67" w:unhideWhenUsed="0"/>
+    <w:lsdException w:name="Medium Grid 2 Accent 4" w:semiHidden="0" w:uiPriority="68" w:unhideWhenUsed="0"/>
+    <w:lsdException w:name="Medium Grid 3 Accent 4" w:semiHidden="0" w:uiPriority="69" w:unhideWhenUsed="0"/>
+    <w:lsdException w:name="Dark List Accent 4" w:semiHidden="0" w:uiPriority="70" w:unhideWhenUsed="0"/>
+    <w:lsdException w:name="Colorful Shading Accent 4" w:semiHidden="0" w:uiPriority="71" w:unhideWhenUsed="0"/>
+    <w:lsdException w:name="Colorful List Accent 4" w:semiHidden="0" w:uiPriority="72" w:unhideWhenUsed="0"/>
+    <w:lsdException w:name="Colorful Grid Accent 4" w:semiHidden="0" w:uiPriority="73" w:unhideWhenUsed="0"/>
+    <w:lsdException w:name="Light Shading Accent 5" w:semiHidden="0" w:uiPriority="60" w:unhideWhenUsed="0"/>
+    <w:lsdException w:name="Light List Accent 5" w:semiHidden="0" w:uiPriority="61" w:unhideWhenUsed="0"/>
+    <w:lsdException w:name="Light Grid Accent 5" w:semiHidden="0" w:uiPriority="62" w:unhideWhenUsed="0"/>
+    <w:lsdException w:name="Medium Shading 1 Accent 5" w:semiHidden="0" w:uiPriority="63" w:unhideWhenUsed="0"/>
+    <w:lsdException w:name="Medium Shading 2 Accent 5" w:semiHidden="0" w:uiPriority="64" w:unhideWhenUsed="0"/>
+    <w:lsdException w:name="Medium List 1 Accent 5" w:semiHidden="0" w:uiPriority="65" w:unhideWhenUsed="0"/>
+    <w:lsdException w:name="Medium List 2 Accent 5" w:semiHidden="0" w:uiPriority="66" w:unhideWhenUsed="0"/>
+    <w:lsdException w:name="Medium Grid 1 Accent 5" w:semiHidden="0" w:uiPriority="67" w:unhideWhenUsed="0"/>
+    <w:lsdException w:name="Medium Grid 2 Accent 5" w:semiHidden="0" w:uiPriority="68" w:unhideWhenUsed="0"/>
+    <w:lsdException w:name="Medium Grid 3 Accent 5" w:semiHidden="0" w:uiPriority="69" w:unhideWhenUsed="0"/>
+    <w:lsdException w:name="Dark List Accent 5" w:semiHidden="0" w:uiPriority="70" w:unhideWhenUsed="0"/>
+    <w:lsdException w:name="Colorful Shading Accent 5" w:semiHidden="0" w:uiPriority="71" w:unhideWhenUsed="0"/>
+    <w:lsdException w:name="Colorful List Accent 5" w:semiHidden="0" w:uiPriority="72" w:unhideWhenUsed="0"/>
+    <w:lsdException w:name="Colorful Grid Accent 5" w:semiHidden="0" w:uiPriority="73" w:unhideWhenUsed="0"/>
+    <w:lsdException w:name="Light Shading Accent 6" w:semiHidden="0" w:uiPriority="60" w:unhideWhenUsed="0"/>
+    <w:lsdException w:name="Light List Accent 6" w:semiHidden="0" w:uiPriority="61" w:unhideWhenUsed="0"/>
+    <w:lsdException w:name="Light Grid Accent 6" w:semiHidden="0" w:uiPriority="62" w:unhideWhenUsed="0"/>
+    <w:lsdException w:name="Medium Shading 1 Accent 6" w:semiHidden="0" w:uiPriority="63" w:unhideWhenUsed="0"/>
+    <w:lsdException w:name="Medium Shading 2 Accent 6" w:semiHidden="0" w:uiPriority="64" w:unhideWhenUsed="0"/>
+    <w:lsdException w:name="Medium List 1 Accent 6" w:semiHidden="0" w:uiPriority="65" w:unhideWhenUsed="0"/>
+    <w:lsdException w:name="Medium List 2 Accent 6" w:semiHidden="0" w:uiPriority="66" w:unhideWhenUsed="0"/>
+    <w:lsdException w:name="Medium Grid 1 Accent 6" w:semiHidden="0" w:uiPriority="67" w:unhideWhenUsed="0"/>
+    <w:lsdException w:name="Medium Grid 2 Accent 6" w:semiHidden="0" w:uiPriority="68" w:unhideWhenUsed="0"/>
+    <w:lsdException w:name="Medium Grid 3 Accent 6" w:semiHidden="0" w:uiPriority="69" w:unhideWhenUsed="0"/>
+    <w:lsdException w:name="Dark List Accent 6" w:semiHidden="0" w:uiPriority="70" w:unhideWhenUsed="0"/>
+    <w:lsdException w:name="Colorful Shading Accent 6" w:semiHidden="0" w:uiPriority="71" w:unhideWhenUsed="0"/>
+    <w:lsdException w:name="Colorful List Accent 6" w:semiHidden="0" w:uiPriority="72" w:unhideWhenUsed="0"/>
+    <w:lsdException w:name="Colorful Grid Accent 6" w:semiHidden="0" w:uiPriority="73" w:unhideWhenUsed="0"/>
+    <w:lsdException w:name="Subtle Emphasis" w:semiHidden="0" w:uiPriority="19" w:unhideWhenUsed="0" w:qFormat="1"/>
+    <w:lsdException w:name="Intense Emphasis" w:semiHidden="0" w:uiPriority="21" w:unhideWhenUsed="0" w:qFormat="1"/>
+    <w:lsdException w:name="Subtle Reference" w:semiHidden="0" w:uiPriority="31" w:unhideWhenUsed="0" w:qFormat="1"/>
+    <w:lsdException w:name="Intense Reference" w:semiHidden="0" w:uiPriority="32" w:unhideWhenUsed="0" w:qFormat="1"/>
+    <w:lsdException w:name="Book Title" w:semiHidden="0" w:uiPriority="33" w:unhideWhenUsed="0" w:qFormat="1"/>
+    <w:lsdException w:name="Bibliography" w:uiPriority="37"/>
+    <w:lsdException w:name="TOC Heading" w:uiPriority="39" w:qFormat="1"/>
+  </w:latentStyles>
+  <w:style w:type="paragraph" w:default="1" w:styleId="Normal">
+    <w:name w:val="Normal"/>
+    <w:rPr>
+      <w:sz w:val="24"/>
+      <w:szCs w:val="24"/>
+    </w:rPr>
+  </w:style>
+  <w:style w:type="character" w:default="1" w:styleId="DefaultParagraphFont">
+    <w:name w:val="Default Paragraph Font"/>
+    <w:uiPriority w:val="1"/>
+    <w:semiHidden/>
+    <w:unhideWhenUsed/>
+  </w:style>
+  <w:style w:type="table" w:default="1" w:styleId="TableNormal">
+    <w:name w:val="Normal Table"/>
+    <w:uiPriority w:val="99"/>
+    <w:semiHidden/>
+    <w:unhideWhenUsed/>
+    <w:tblPr>
+      <w:tblInd w:w="0" w:type="dxa"/>
+      <w:tblCellMar>
+        <w:top w:w="0" w:type="dxa"/>
+        <w:left w:w="108" w:type="dxa"/>
+        <w:bottom w:w="0" w:type="dxa"/>
+        <w:right w:w="108" w:type="dxa"/>
+      </w:tblCellMar>
+    </w:tblPr>
+  </w:style>
+  <w:style w:type="numbering" w:default="1" w:styleId="NoList">
+    <w:name w:val="No List"/>
+    <w:uiPriority w:val="99"/>
+    <w:semiHidden/>
+    <w:unhideWhenUsed/>
+  </w:style>
+  <w:style w:type="character" w:styleId="Hyperlink">
+    <w:name w:val="Hyperlink"/>
+    <w:rPr>
+      <w:u w:val="single"/>
+    </w:rPr>
+  </w:style>
+  <w:style w:type="paragraph" w:customStyle="1" w:styleId="HeaderFooter">
+    <w:name w:val="Header &amp; Footer"/>
+    <w:pPr>
+      <w:tabs>
+        <w:tab w:val="right" w:pos="9020"/>
+      </w:tabs>
+    </w:pPr>
+    <w:rPr>
+      <w:rFonts w:ascii="Helvetica" w:hAnsi="Arial Unicode MS" w:cs="Arial Unicode MS"/>
+      <w:color w:val="000000"/>
+      <w:sz w:val="24"/>
+      <w:szCs w:val="24"/>
+    </w:rPr>
+  </w:style>
+  <w:style w:type="paragraph" w:customStyle="1" w:styleId="Body">
+    <w:name w:val="Body"/>
+    <w:rPr>
+      <w:rFonts w:ascii="Helvetica" w:hAnsi="Arial Unicode MS" w:cs="Arial Unicode MS"/>
+      <w:color w:val="000000"/>
+      <w:sz w:val="22"/>
+      <w:szCs w:val="22"/>
+      <w:lang w:val="es-ES_tradnl"/>
+    </w:rPr>
+  </w:style>
+  <w:style w:type="numbering" w:customStyle="1" w:styleId="List0">
+    <w:name w:val="List 0"/>
+    <w:basedOn w:val="None"/>
     <w:pPr>
       <w:numPr>
-        <w:numId w:val="2"/>
+        <w:numId w:val="7"/>
       </w:numPr>
     </w:pPr>
   </w:style>
-  <w:style w:type="paragraph" w:styleId="Bullets">
+  <w:style w:type="numbering" w:customStyle="1" w:styleId="None">
+    <w:name w:val="None"/>
+  </w:style>
+  <w:style w:type="paragraph" w:customStyle="1" w:styleId="Bullets">
     <w:name w:val="Bullets"/>
-    <w:next w:val="Bullets"/>
     <w:pPr>
-      <w:keepNext w:val="0"/>
-      <w:keepLines w:val="0"/>
-      <w:pageBreakBefore w:val="0"/>
-      <w:widowControl w:val="1"/>
-      <w:shd w:val="clear" w:color="auto" w:fill="auto"/>
-      <w:suppressAutoHyphens w:val="1"/>
-      <w:bidi w:val="0"/>
-      <w:spacing w:before="154" w:after="0" w:line="240" w:lineRule="auto"/>
-      <w:ind w:left="0" w:right="0" w:firstLine="0"/>
-      <w:jc w:val="left"/>
+      <w:suppressAutoHyphens/>
+      <w:spacing w:before="154"/>
       <w:outlineLvl w:val="0"/>
     </w:pPr>
     <w:rPr>
-      <w:rFonts w:ascii="Calibri" w:cs="Calibri" w:hAnsi="Calibri" w:eastAsia="Calibri"/>
-      <w:b w:val="0"/>
-      <w:bCs w:val="0"/>
-      <w:i w:val="0"/>
-      <w:iCs w:val="0"/>
-      <w:caps w:val="0"/>
-      <w:smallCaps w:val="0"/>
-      <w:strike w:val="0"/>
-      <w:dstrike w:val="0"/>
-      <w:outline w:val="0"/>
-      <w:color w:val="ffffff"/>
-      <w:spacing w:val="0"/>
-      <w:kern w:val="0"/>
-      <w:position w:val="0"/>
+      <w:rFonts w:ascii="Calibri" w:eastAsia="Calibri" w:hAnsi="Calibri" w:cs="Calibri"/>
+      <w:color w:val="FFFFFF"/>
       <w:sz w:val="64"/>
       <w:szCs w:val="64"/>
-      <w:u w:val="none"/>
-      <w:vertAlign w:val="baseline"/>
       <w:lang w:val="es-ES_tradnl"/>
     </w:rPr>
   </w:style>
@@ -2622,7 +2573,7 @@
 </file>
 
 <file path=word/theme/theme1.xml><?xml version="1.0" encoding="utf-8"?>
-<a:theme xmlns:a="http://schemas.openxmlformats.org/drawingml/2006/main" xmlns:r="http://schemas.openxmlformats.org/officeDocument/2006/relationships" name="Blank">
+<a:theme xmlns:a="http://schemas.openxmlformats.org/drawingml/2006/main" name="Blank">
   <a:themeElements>
     <a:clrScheme name="Blank">
       <a:dk1>
@@ -2814,7 +2765,7 @@
       <a:effectStyleLst>
         <a:effectStyle>
           <a:effectLst>
-            <a:outerShdw sx="100000" sy="100000" kx="0" ky="0" algn="b" rotWithShape="0" blurRad="38100" dist="25400" dir="5400000">
+            <a:outerShdw blurRad="38100" dist="25400" dir="5400000" rotWithShape="0">
               <a:srgbClr val="000000">
                 <a:alpha val="50000"/>
               </a:srgbClr>
@@ -2823,7 +2774,7 @@
         </a:effectStyle>
         <a:effectStyle>
           <a:effectLst>
-            <a:outerShdw sx="100000" sy="100000" kx="0" ky="0" algn="b" rotWithShape="0" blurRad="38100" dist="25400" dir="5400000">
+            <a:outerShdw blurRad="38100" dist="25400" dir="5400000" rotWithShape="0">
               <a:srgbClr val="000000">
                 <a:alpha val="50000"/>
               </a:srgbClr>
@@ -2832,7 +2783,7 @@
         </a:effectStyle>
         <a:effectStyle>
           <a:effectLst>
-            <a:outerShdw sx="100000" sy="100000" kx="0" ky="0" algn="b" rotWithShape="0" blurRad="38100" dist="25400" dir="5400000">
+            <a:outerShdw blurRad="38100" dist="25400" dir="5400000" rotWithShape="0">
               <a:srgbClr val="000000">
                 <a:alpha val="50000"/>
               </a:srgbClr>
@@ -2841,7 +2792,7 @@
         </a:effectStyle>
         <a:effectStyle>
           <a:effectLst>
-            <a:outerShdw sx="100000" sy="100000" kx="0" ky="0" algn="b" rotWithShape="0" blurRad="40000" dist="20000" dir="5400000">
+            <a:outerShdw blurRad="40000" dist="20000" dir="5400000" rotWithShape="0">
               <a:srgbClr val="000000">
                 <a:alpha val="38000"/>
               </a:srgbClr>
@@ -2850,7 +2801,7 @@
         </a:effectStyle>
         <a:effectStyle>
           <a:effectLst>
-            <a:outerShdw sx="100000" sy="100000" kx="0" ky="0" algn="b" rotWithShape="0" blurRad="40000" dist="23000" dir="5400000">
+            <a:outerShdw blurRad="40000" dist="23000" dir="5400000" rotWithShape="0">
               <a:srgbClr val="000000">
                 <a:alpha val="35000"/>
               </a:srgbClr>
@@ -2859,7 +2810,7 @@
         </a:effectStyle>
         <a:effectStyle>
           <a:effectLst>
-            <a:outerShdw sx="100000" sy="100000" kx="0" ky="0" algn="b" rotWithShape="0" blurRad="40000" dist="23000" dir="5400000">
+            <a:outerShdw blurRad="40000" dist="23000" dir="5400000" rotWithShape="0">
               <a:srgbClr val="000000">
                 <a:alpha val="35000"/>
               </a:srgbClr>
@@ -2971,8 +2922,8 @@
     <a:spDef>
       <a:spPr>
         <a:blipFill rotWithShape="1">
-          <a:blip r:embed="rId1"/>
-          <a:srcRect l="0" t="0" r="0" b="0"/>
+          <a:blip xmlns:r="http://schemas.openxmlformats.org/officeDocument/2006/relationships" r:embed="rId1"/>
+          <a:srcRect/>
           <a:tile tx="0" ty="0" sx="100000" sy="100000" flip="none" algn="tl"/>
         </a:blipFill>
         <a:ln w="12700" cap="flat">
@@ -2980,14 +2931,14 @@
           <a:miter lim="400000"/>
         </a:ln>
         <a:effectLst>
-          <a:outerShdw sx="100000" sy="100000" kx="0" ky="0" algn="b" rotWithShape="0" blurRad="38100" dist="25400" dir="5400000">
+          <a:outerShdw blurRad="38100" dist="25400" dir="5400000" rotWithShape="0">
             <a:srgbClr val="000000">
               <a:alpha val="50000"/>
             </a:srgbClr>
           </a:outerShdw>
         </a:effectLst>
       </a:spPr>
-      <a:bodyPr rot="0" spcFirstLastPara="1" vertOverflow="overflow" horzOverflow="overflow" vert="horz" wrap="square" lIns="50800" tIns="50800" rIns="50800" bIns="50800" numCol="1" spcCol="38100" rtlCol="0" anchor="ctr" upright="0">
+      <a:bodyPr rot="0" spcFirstLastPara="1" vertOverflow="overflow" horzOverflow="overflow" vert="horz" wrap="square" lIns="50800" tIns="50800" rIns="50800" bIns="50800" numCol="1" spcCol="38100" rtlCol="0" anchor="ctr">
         <a:spAutoFit/>
       </a:bodyPr>
       <a:lstStyle>
@@ -3006,7 +2957,7 @@
           <a:buFontTx/>
           <a:buNone/>
           <a:tabLst/>
-          <a:defRPr b="0" baseline="0" cap="none" i="0" spc="0" strike="noStrike" sz="1200" u="none" kumimoji="0" normalizeH="0">
+          <a:defRPr kumimoji="0" sz="1200" b="0" i="0" u="none" strike="noStrike" cap="none" spc="0" normalizeH="0" baseline="0">
             <a:ln>
               <a:noFill/>
             </a:ln>
@@ -3014,7 +2965,7 @@
               <a:srgbClr val="FFFFFF"/>
             </a:solidFill>
             <a:effectLst>
-              <a:outerShdw sx="100000" sy="100000" kx="0" ky="0" algn="b" rotWithShape="0" blurRad="25400" dist="23998" dir="2700000">
+              <a:outerShdw blurRad="25400" dist="23998" dir="2700000" rotWithShape="0">
                 <a:srgbClr val="000000">
                   <a:alpha val="31034"/>
                 </a:srgbClr>
@@ -3042,7 +2993,7 @@
           <a:buFontTx/>
           <a:buNone/>
           <a:tabLst/>
-          <a:defRPr b="0" baseline="0" cap="none" i="0" spc="0" strike="noStrike" sz="1800" u="none" kumimoji="0" normalizeH="0">
+          <a:defRPr kumimoji="0" sz="1800" b="0" i="0" u="none" strike="noStrike" cap="none" spc="0" normalizeH="0" baseline="0">
             <a:ln>
               <a:noFill/>
             </a:ln>
@@ -3068,7 +3019,7 @@
           <a:buFontTx/>
           <a:buNone/>
           <a:tabLst/>
-          <a:defRPr b="0" baseline="0" cap="none" i="0" spc="0" strike="noStrike" sz="1800" u="none" kumimoji="0" normalizeH="0">
+          <a:defRPr kumimoji="0" sz="1800" b="0" i="0" u="none" strike="noStrike" cap="none" spc="0" normalizeH="0" baseline="0">
             <a:ln>
               <a:noFill/>
             </a:ln>
@@ -3094,7 +3045,7 @@
           <a:buFontTx/>
           <a:buNone/>
           <a:tabLst/>
-          <a:defRPr b="0" baseline="0" cap="none" i="0" spc="0" strike="noStrike" sz="1800" u="none" kumimoji="0" normalizeH="0">
+          <a:defRPr kumimoji="0" sz="1800" b="0" i="0" u="none" strike="noStrike" cap="none" spc="0" normalizeH="0" baseline="0">
             <a:ln>
               <a:noFill/>
             </a:ln>
@@ -3120,7 +3071,7 @@
           <a:buFontTx/>
           <a:buNone/>
           <a:tabLst/>
-          <a:defRPr b="0" baseline="0" cap="none" i="0" spc="0" strike="noStrike" sz="1800" u="none" kumimoji="0" normalizeH="0">
+          <a:defRPr kumimoji="0" sz="1800" b="0" i="0" u="none" strike="noStrike" cap="none" spc="0" normalizeH="0" baseline="0">
             <a:ln>
               <a:noFill/>
             </a:ln>
@@ -3146,7 +3097,7 @@
           <a:buFontTx/>
           <a:buNone/>
           <a:tabLst/>
-          <a:defRPr b="0" baseline="0" cap="none" i="0" spc="0" strike="noStrike" sz="1800" u="none" kumimoji="0" normalizeH="0">
+          <a:defRPr kumimoji="0" sz="1800" b="0" i="0" u="none" strike="noStrike" cap="none" spc="0" normalizeH="0" baseline="0">
             <a:ln>
               <a:noFill/>
             </a:ln>
@@ -3172,7 +3123,7 @@
           <a:buFontTx/>
           <a:buNone/>
           <a:tabLst/>
-          <a:defRPr b="0" baseline="0" cap="none" i="0" spc="0" strike="noStrike" sz="1800" u="none" kumimoji="0" normalizeH="0">
+          <a:defRPr kumimoji="0" sz="1800" b="0" i="0" u="none" strike="noStrike" cap="none" spc="0" normalizeH="0" baseline="0">
             <a:ln>
               <a:noFill/>
             </a:ln>
@@ -3198,7 +3149,7 @@
           <a:buFontTx/>
           <a:buNone/>
           <a:tabLst/>
-          <a:defRPr b="0" baseline="0" cap="none" i="0" spc="0" strike="noStrike" sz="1800" u="none" kumimoji="0" normalizeH="0">
+          <a:defRPr kumimoji="0" sz="1800" b="0" i="0" u="none" strike="noStrike" cap="none" spc="0" normalizeH="0" baseline="0">
             <a:ln>
               <a:noFill/>
             </a:ln>
@@ -3224,7 +3175,7 @@
           <a:buFontTx/>
           <a:buNone/>
           <a:tabLst/>
-          <a:defRPr b="0" baseline="0" cap="none" i="0" spc="0" strike="noStrike" sz="1800" u="none" kumimoji="0" normalizeH="0">
+          <a:defRPr kumimoji="0" sz="1800" b="0" i="0" u="none" strike="noStrike" cap="none" spc="0" normalizeH="0" baseline="0">
             <a:ln>
               <a:noFill/>
             </a:ln>
@@ -3250,7 +3201,7 @@
           <a:buFontTx/>
           <a:buNone/>
           <a:tabLst/>
-          <a:defRPr b="0" baseline="0" cap="none" i="0" spc="0" strike="noStrike" sz="1800" u="none" kumimoji="0" normalizeH="0">
+          <a:defRPr kumimoji="0" sz="1800" b="0" i="0" u="none" strike="noStrike" cap="none" spc="0" normalizeH="0" baseline="0">
             <a:ln>
               <a:noFill/>
             </a:ln>
@@ -3263,9 +3214,15 @@
         </a:lvl9pPr>
       </a:lstStyle>
       <a:style>
-        <a:lnRef idx="0"/>
-        <a:fillRef idx="0"/>
-        <a:effectRef idx="0"/>
+        <a:lnRef idx="0">
+          <a:scrgbClr r="0" g="0" b="0"/>
+        </a:lnRef>
+        <a:fillRef idx="0">
+          <a:scrgbClr r="0" g="0" b="0"/>
+        </a:fillRef>
+        <a:effectRef idx="0">
+          <a:scrgbClr r="0" g="0" b="0"/>
+        </a:effectRef>
         <a:fontRef idx="none"/>
       </a:style>
     </a:spDef>
@@ -3281,7 +3238,7 @@
         </a:ln>
         <a:effectLst/>
       </a:spPr>
-      <a:bodyPr rot="0" spcFirstLastPara="1" vertOverflow="overflow" horzOverflow="overflow" vert="horz" wrap="square" lIns="91439" tIns="45719" rIns="91439" bIns="45719" numCol="1" spcCol="38100" rtlCol="0" anchor="t" upright="0">
+      <a:bodyPr rot="0" spcFirstLastPara="1" vertOverflow="overflow" horzOverflow="overflow" vert="horz" wrap="square" lIns="91439" tIns="45719" rIns="91439" bIns="45719" numCol="1" spcCol="38100" rtlCol="0" anchor="t">
         <a:noAutofit/>
       </a:bodyPr>
       <a:lstStyle>
@@ -3300,7 +3257,7 @@
           <a:buFontTx/>
           <a:buNone/>
           <a:tabLst/>
-          <a:defRPr b="0" baseline="0" cap="none" i="0" spc="0" strike="noStrike" sz="1800" u="none" kumimoji="0" normalizeH="0">
+          <a:defRPr kumimoji="0" sz="1800" b="0" i="0" u="none" strike="noStrike" cap="none" spc="0" normalizeH="0" baseline="0">
             <a:ln>
               <a:noFill/>
             </a:ln>
@@ -3326,7 +3283,7 @@
           <a:buFontTx/>
           <a:buNone/>
           <a:tabLst/>
-          <a:defRPr b="0" baseline="0" cap="none" i="0" spc="0" strike="noStrike" sz="1800" u="none" kumimoji="0" normalizeH="0">
+          <a:defRPr kumimoji="0" sz="1800" b="0" i="0" u="none" strike="noStrike" cap="none" spc="0" normalizeH="0" baseline="0">
             <a:ln>
               <a:noFill/>
             </a:ln>
@@ -3352,7 +3309,7 @@
           <a:buFontTx/>
           <a:buNone/>
           <a:tabLst/>
-          <a:defRPr b="0" baseline="0" cap="none" i="0" spc="0" strike="noStrike" sz="1800" u="none" kumimoji="0" normalizeH="0">
+          <a:defRPr kumimoji="0" sz="1800" b="0" i="0" u="none" strike="noStrike" cap="none" spc="0" normalizeH="0" baseline="0">
             <a:ln>
               <a:noFill/>
             </a:ln>
@@ -3378,7 +3335,7 @@
           <a:buFontTx/>
           <a:buNone/>
           <a:tabLst/>
-          <a:defRPr b="0" baseline="0" cap="none" i="0" spc="0" strike="noStrike" sz="1800" u="none" kumimoji="0" normalizeH="0">
+          <a:defRPr kumimoji="0" sz="1800" b="0" i="0" u="none" strike="noStrike" cap="none" spc="0" normalizeH="0" baseline="0">
             <a:ln>
               <a:noFill/>
             </a:ln>
@@ -3404,7 +3361,7 @@
           <a:buFontTx/>
           <a:buNone/>
           <a:tabLst/>
-          <a:defRPr b="0" baseline="0" cap="none" i="0" spc="0" strike="noStrike" sz="1800" u="none" kumimoji="0" normalizeH="0">
+          <a:defRPr kumimoji="0" sz="1800" b="0" i="0" u="none" strike="noStrike" cap="none" spc="0" normalizeH="0" baseline="0">
             <a:ln>
               <a:noFill/>
             </a:ln>
@@ -3430,7 +3387,7 @@
           <a:buFontTx/>
           <a:buNone/>
           <a:tabLst/>
-          <a:defRPr b="0" baseline="0" cap="none" i="0" spc="0" strike="noStrike" sz="1800" u="none" kumimoji="0" normalizeH="0">
+          <a:defRPr kumimoji="0" sz="1800" b="0" i="0" u="none" strike="noStrike" cap="none" spc="0" normalizeH="0" baseline="0">
             <a:ln>
               <a:noFill/>
             </a:ln>
@@ -3456,7 +3413,7 @@
           <a:buFontTx/>
           <a:buNone/>
           <a:tabLst/>
-          <a:defRPr b="0" baseline="0" cap="none" i="0" spc="0" strike="noStrike" sz="1800" u="none" kumimoji="0" normalizeH="0">
+          <a:defRPr kumimoji="0" sz="1800" b="0" i="0" u="none" strike="noStrike" cap="none" spc="0" normalizeH="0" baseline="0">
             <a:ln>
               <a:noFill/>
             </a:ln>
@@ -3482,7 +3439,7 @@
           <a:buFontTx/>
           <a:buNone/>
           <a:tabLst/>
-          <a:defRPr b="0" baseline="0" cap="none" i="0" spc="0" strike="noStrike" sz="1800" u="none" kumimoji="0" normalizeH="0">
+          <a:defRPr kumimoji="0" sz="1800" b="0" i="0" u="none" strike="noStrike" cap="none" spc="0" normalizeH="0" baseline="0">
             <a:ln>
               <a:noFill/>
             </a:ln>
@@ -3508,7 +3465,7 @@
           <a:buFontTx/>
           <a:buNone/>
           <a:tabLst/>
-          <a:defRPr b="0" baseline="0" cap="none" i="0" spc="0" strike="noStrike" sz="1800" u="none" kumimoji="0" normalizeH="0">
+          <a:defRPr kumimoji="0" sz="1800" b="0" i="0" u="none" strike="noStrike" cap="none" spc="0" normalizeH="0" baseline="0">
             <a:ln>
               <a:noFill/>
             </a:ln>
@@ -3534,7 +3491,7 @@
           <a:buFontTx/>
           <a:buNone/>
           <a:tabLst/>
-          <a:defRPr b="0" baseline="0" cap="none" i="0" spc="0" strike="noStrike" sz="1800" u="none" kumimoji="0" normalizeH="0">
+          <a:defRPr kumimoji="0" sz="1800" b="0" i="0" u="none" strike="noStrike" cap="none" spc="0" normalizeH="0" baseline="0">
             <a:ln>
               <a:noFill/>
             </a:ln>
@@ -3547,9 +3504,15 @@
         </a:lvl9pPr>
       </a:lstStyle>
       <a:style>
-        <a:lnRef idx="0"/>
-        <a:fillRef idx="0"/>
-        <a:effectRef idx="0"/>
+        <a:lnRef idx="0">
+          <a:scrgbClr r="0" g="0" b="0"/>
+        </a:lnRef>
+        <a:fillRef idx="0">
+          <a:scrgbClr r="0" g="0" b="0"/>
+        </a:fillRef>
+        <a:effectRef idx="0">
+          <a:scrgbClr r="0" g="0" b="0"/>
+        </a:effectRef>
         <a:fontRef idx="none"/>
       </a:style>
     </a:lnDef>
@@ -3562,7 +3525,7 @@
         </a:ln>
         <a:effectLst/>
       </a:spPr>
-      <a:bodyPr rot="0" spcFirstLastPara="1" vertOverflow="overflow" horzOverflow="overflow" vert="horz" wrap="square" lIns="50800" tIns="50800" rIns="50800" bIns="50800" numCol="1" spcCol="38100" rtlCol="0" anchor="t" upright="0">
+      <a:bodyPr rot="0" spcFirstLastPara="1" vertOverflow="overflow" horzOverflow="overflow" vert="horz" wrap="square" lIns="50800" tIns="50800" rIns="50800" bIns="50800" numCol="1" spcCol="38100" rtlCol="0" anchor="t">
         <a:spAutoFit/>
       </a:bodyPr>
       <a:lstStyle>
@@ -3581,7 +3544,7 @@
           <a:buFontTx/>
           <a:buNone/>
           <a:tabLst/>
-          <a:defRPr b="0" baseline="0" cap="none" i="0" spc="0" strike="noStrike" sz="1100" u="none" kumimoji="0" normalizeH="0">
+          <a:defRPr kumimoji="0" sz="1100" b="0" i="0" u="none" strike="noStrike" cap="none" spc="0" normalizeH="0" baseline="0">
             <a:ln>
               <a:noFill/>
             </a:ln>
@@ -3611,7 +3574,7 @@
           <a:buFontTx/>
           <a:buNone/>
           <a:tabLst/>
-          <a:defRPr b="0" baseline="0" cap="none" i="0" spc="0" strike="noStrike" sz="1800" u="none" kumimoji="0" normalizeH="0">
+          <a:defRPr kumimoji="0" sz="1800" b="0" i="0" u="none" strike="noStrike" cap="none" spc="0" normalizeH="0" baseline="0">
             <a:ln>
               <a:noFill/>
             </a:ln>
@@ -3637,7 +3600,7 @@
           <a:buFontTx/>
           <a:buNone/>
           <a:tabLst/>
-          <a:defRPr b="0" baseline="0" cap="none" i="0" spc="0" strike="noStrike" sz="1800" u="none" kumimoji="0" normalizeH="0">
+          <a:defRPr kumimoji="0" sz="1800" b="0" i="0" u="none" strike="noStrike" cap="none" spc="0" normalizeH="0" baseline="0">
             <a:ln>
               <a:noFill/>
             </a:ln>
@@ -3663,7 +3626,7 @@
           <a:buFontTx/>
           <a:buNone/>
           <a:tabLst/>
-          <a:defRPr b="0" baseline="0" cap="none" i="0" spc="0" strike="noStrike" sz="1800" u="none" kumimoji="0" normalizeH="0">
+          <a:defRPr kumimoji="0" sz="1800" b="0" i="0" u="none" strike="noStrike" cap="none" spc="0" normalizeH="0" baseline="0">
             <a:ln>
               <a:noFill/>
             </a:ln>
@@ -3689,7 +3652,7 @@
           <a:buFontTx/>
           <a:buNone/>
           <a:tabLst/>
-          <a:defRPr b="0" baseline="0" cap="none" i="0" spc="0" strike="noStrike" sz="1800" u="none" kumimoji="0" normalizeH="0">
+          <a:defRPr kumimoji="0" sz="1800" b="0" i="0" u="none" strike="noStrike" cap="none" spc="0" normalizeH="0" baseline="0">
             <a:ln>
               <a:noFill/>
             </a:ln>
@@ -3715,7 +3678,7 @@
           <a:buFontTx/>
           <a:buNone/>
           <a:tabLst/>
-          <a:defRPr b="0" baseline="0" cap="none" i="0" spc="0" strike="noStrike" sz="1800" u="none" kumimoji="0" normalizeH="0">
+          <a:defRPr kumimoji="0" sz="1800" b="0" i="0" u="none" strike="noStrike" cap="none" spc="0" normalizeH="0" baseline="0">
             <a:ln>
               <a:noFill/>
             </a:ln>
@@ -3741,7 +3704,7 @@
           <a:buFontTx/>
           <a:buNone/>
           <a:tabLst/>
-          <a:defRPr b="0" baseline="0" cap="none" i="0" spc="0" strike="noStrike" sz="1800" u="none" kumimoji="0" normalizeH="0">
+          <a:defRPr kumimoji="0" sz="1800" b="0" i="0" u="none" strike="noStrike" cap="none" spc="0" normalizeH="0" baseline="0">
             <a:ln>
               <a:noFill/>
             </a:ln>
@@ -3767,7 +3730,7 @@
           <a:buFontTx/>
           <a:buNone/>
           <a:tabLst/>
-          <a:defRPr b="0" baseline="0" cap="none" i="0" spc="0" strike="noStrike" sz="1800" u="none" kumimoji="0" normalizeH="0">
+          <a:defRPr kumimoji="0" sz="1800" b="0" i="0" u="none" strike="noStrike" cap="none" spc="0" normalizeH="0" baseline="0">
             <a:ln>
               <a:noFill/>
             </a:ln>
@@ -3793,7 +3756,7 @@
           <a:buFontTx/>
           <a:buNone/>
           <a:tabLst/>
-          <a:defRPr b="0" baseline="0" cap="none" i="0" spc="0" strike="noStrike" sz="1800" u="none" kumimoji="0" normalizeH="0">
+          <a:defRPr kumimoji="0" sz="1800" b="0" i="0" u="none" strike="noStrike" cap="none" spc="0" normalizeH="0" baseline="0">
             <a:ln>
               <a:noFill/>
             </a:ln>
@@ -3819,7 +3782,7 @@
           <a:buFontTx/>
           <a:buNone/>
           <a:tabLst/>
-          <a:defRPr b="0" baseline="0" cap="none" i="0" spc="0" strike="noStrike" sz="1800" u="none" kumimoji="0" normalizeH="0">
+          <a:defRPr kumimoji="0" sz="1800" b="0" i="0" u="none" strike="noStrike" cap="none" spc="0" normalizeH="0" baseline="0">
             <a:ln>
               <a:noFill/>
             </a:ln>
@@ -3832,12 +3795,19 @@
         </a:lvl9pPr>
       </a:lstStyle>
       <a:style>
-        <a:lnRef idx="0"/>
-        <a:fillRef idx="0"/>
-        <a:effectRef idx="0"/>
+        <a:lnRef idx="0">
+          <a:scrgbClr r="0" g="0" b="0"/>
+        </a:lnRef>
+        <a:fillRef idx="0">
+          <a:scrgbClr r="0" g="0" b="0"/>
+        </a:fillRef>
+        <a:effectRef idx="0">
+          <a:scrgbClr r="0" g="0" b="0"/>
+        </a:effectRef>
         <a:fontRef idx="none"/>
       </a:style>
     </a:txDef>
   </a:objectDefaults>
+  <a:extraClrSchemeLst/>
 </a:theme>
 </file>
</xml_diff>